<commit_message>
add start service in recipe
</commit_message>
<xml_diff>
--- a/Devops course.docx
+++ b/Devops course.docx
@@ -3,7 +3,6 @@
 <w:document xmlns:wpc="http://schemas.microsoft.com/office/word/2010/wordprocessingCanvas" xmlns:mo="http://schemas.microsoft.com/office/mac/office/2008/main" xmlns:mc="http://schemas.openxmlformats.org/markup-compatibility/2006" xmlns:mv="urn:schemas-microsoft-com:mac:vml" xmlns:o="urn:schemas-microsoft-com:office:office" xmlns:r="http://schemas.openxmlformats.org/officeDocument/2006/relationships" xmlns:m="http://schemas.openxmlformats.org/officeDocument/2006/math" xmlns:v="urn:schemas-microsoft-com:vml" xmlns:wp14="http://schemas.microsoft.com/office/word/2010/wordprocessingDrawing" xmlns:wp="http://schemas.openxmlformats.org/drawingml/2006/wordprocessingDrawing" xmlns:w10="urn:schemas-microsoft-com:office:word" xmlns:w="http://schemas.openxmlformats.org/wordprocessingml/2006/main" xmlns:w14="http://schemas.microsoft.com/office/word/2010/wordml" xmlns:w15="http://schemas.microsoft.com/office/word/2012/wordml" xmlns:wpg="http://schemas.microsoft.com/office/word/2010/wordprocessingGroup" xmlns:wpi="http://schemas.microsoft.com/office/word/2010/wordprocessingInk" xmlns:wne="http://schemas.microsoft.com/office/word/2006/wordml" xmlns:wps="http://schemas.microsoft.com/office/word/2010/wordprocessingShape" mc:Ignorable="w14 w15 wp14">
   <w:body>
     <w:p>
-      <w:proofErr w:type="spellStart"/>
       <w:r>
         <w:t>D</w:t>
       </w:r>
@@ -11,14 +10,53 @@
         <w:t>e</w:t>
       </w:r>
       <w:r>
-        <w:t>vops</w:t>
-      </w:r>
-      <w:proofErr w:type="spellEnd"/>
-      <w:r>
-        <w:t xml:space="preserve"> for CI role</w:t>
+        <w:t>vops for CI role</w:t>
       </w:r>
     </w:p>
     <w:p/>
+    <w:p/>
+    <w:p>
+      <w:r>
+        <w:t>Optional steps</w:t>
+      </w:r>
+    </w:p>
+    <w:p/>
+    <w:p>
+      <w:r>
+        <w:t xml:space="preserve">Download Chefdk </w:t>
+      </w:r>
+    </w:p>
+    <w:p>
+      <w:pPr>
+        <w:rPr>
+          <w:rFonts w:ascii="Times New Roman" w:eastAsia="Times New Roman" w:hAnsi="Times New Roman" w:cs="Times New Roman"/>
+          <w:lang w:eastAsia="en-GB"/>
+        </w:rPr>
+      </w:pPr>
+      <w:r>
+        <w:rPr>
+          <w:rFonts w:ascii="Helvetica Neue" w:eastAsia="Times New Roman" w:hAnsi="Helvetica Neue" w:cs="Times New Roman"/>
+          <w:color w:val="808080"/>
+          <w:sz w:val="21"/>
+          <w:szCs w:val="21"/>
+          <w:shd w:val="clear" w:color="auto" w:fill="FEFEFE"/>
+          <w:lang w:eastAsia="en-GB"/>
+        </w:rPr>
+        <w:t>https://packages.chef.io/files/stable/chefdk/3.0.36/mac_os_x/10.11/chefdk-3.0.36-1.dmg</w:t>
+      </w:r>
+    </w:p>
+    <w:p/>
+    <w:p>
+      <w:r>
+        <w:t>install Ruby rvm</w:t>
+      </w:r>
+    </w:p>
+    <w:p/>
+    <w:p>
+      <w:r>
+        <w:t>install optional gems in your workstation</w:t>
+      </w:r>
+    </w:p>
     <w:p>
       <w:pPr>
         <w:pStyle w:val="p1"/>
@@ -27,72 +65,7 @@
         <w:rPr>
           <w:rStyle w:val="s1"/>
         </w:rPr>
-        <w:t xml:space="preserve">install </w:t>
-      </w:r>
-      <w:proofErr w:type="spellStart"/>
-      <w:r>
-        <w:rPr>
-          <w:rStyle w:val="s1"/>
-        </w:rPr>
-        <w:t>chefdk</w:t>
-      </w:r>
-      <w:proofErr w:type="spellEnd"/>
-      <w:r>
-        <w:rPr>
-          <w:rStyle w:val="s1"/>
-        </w:rPr>
-        <w:t xml:space="preserve"> in vagrant</w:t>
-      </w:r>
-    </w:p>
-    <w:p>
-      <w:pPr>
-        <w:ind w:left="360"/>
-      </w:pPr>
-    </w:p>
-    <w:p>
-      <w:pPr>
-        <w:ind w:left="360"/>
-      </w:pPr>
-    </w:p>
-    <w:p>
-      <w:r>
-        <w:t>create chef cookbook</w:t>
-      </w:r>
-      <w:r>
-        <w:t xml:space="preserve"> </w:t>
-      </w:r>
-      <w:proofErr w:type="spellStart"/>
-      <w:r>
-        <w:t>vizercel</w:t>
-      </w:r>
-      <w:proofErr w:type="spellEnd"/>
-      <w:r>
-        <w:t xml:space="preserve"> deployment</w:t>
-      </w:r>
-    </w:p>
-    <w:p>
-      <w:pPr>
-        <w:pStyle w:val="p1"/>
-      </w:pPr>
-      <w:r>
-        <w:rPr>
-          <w:rStyle w:val="s1"/>
-        </w:rPr>
-        <w:t xml:space="preserve">$ </w:t>
-      </w:r>
-      <w:proofErr w:type="spellStart"/>
-      <w:r>
-        <w:rPr>
-          <w:rStyle w:val="s1"/>
-        </w:rPr>
-        <w:t>rvm</w:t>
-      </w:r>
-      <w:proofErr w:type="spellEnd"/>
-      <w:r>
-        <w:rPr>
-          <w:rStyle w:val="s1"/>
-        </w:rPr>
-        <w:t xml:space="preserve"> list</w:t>
+        <w:t>$ rvm list</w:t>
       </w:r>
     </w:p>
     <w:p>
@@ -115,16 +88,8 @@
         <w:rPr>
           <w:rStyle w:val="s1"/>
         </w:rPr>
-        <w:t xml:space="preserve"> [ x86_</w:t>
-      </w:r>
-      <w:proofErr w:type="gramStart"/>
-      <w:r>
-        <w:rPr>
-          <w:rStyle w:val="s1"/>
-        </w:rPr>
-        <w:t>64 ]</w:t>
-      </w:r>
-      <w:proofErr w:type="gramEnd"/>
+        <w:t xml:space="preserve"> [ x86_64 ]</w:t>
+      </w:r>
     </w:p>
     <w:p>
       <w:pPr>
@@ -142,22 +107,51 @@
         <w:rPr>
           <w:rStyle w:val="s1"/>
         </w:rPr>
-        <w:t xml:space="preserve"># </w:t>
+        <w:t># gem install chef-dk</w:t>
       </w:r>
       <w:r>
         <w:rPr>
           <w:rStyle w:val="s1"/>
         </w:rPr>
-        <w:t>gem install chef-</w:t>
-      </w:r>
-      <w:proofErr w:type="spellStart"/>
+        <w:t xml:space="preserve"> kitchen-docker </w:t>
+      </w:r>
       <w:r>
         <w:rPr>
-          <w:rStyle w:val="s1"/>
+          <w:rFonts w:eastAsia="Times New Roman"/>
+          <w:color w:val="CE9178"/>
+          <w:sz w:val="18"/>
+          <w:szCs w:val="18"/>
         </w:rPr>
-        <w:t>dk</w:t>
-      </w:r>
-      <w:proofErr w:type="spellEnd"/>
+        <w:t>test-kitchen  foodcritic  kitchen-inspec  berkshelf rake</w:t>
+      </w:r>
+    </w:p>
+    <w:p>
+      <w:pPr>
+        <w:pStyle w:val="p1"/>
+      </w:pPr>
+    </w:p>
+    <w:p>
+      <w:pPr>
+        <w:pStyle w:val="p1"/>
+      </w:pPr>
+    </w:p>
+    <w:p>
+      <w:pPr>
+        <w:pStyle w:val="p1"/>
+      </w:pPr>
+      <w:r>
+        <w:t>Devloper role</w:t>
+      </w:r>
+    </w:p>
+    <w:p>
+      <w:pPr>
+        <w:pStyle w:val="p1"/>
+      </w:pPr>
+    </w:p>
+    <w:p>
+      <w:r>
+        <w:t>create chef cookbook deployment</w:t>
+      </w:r>
     </w:p>
     <w:p>
       <w:pPr>
@@ -173,16 +167,8 @@
         <w:rPr>
           <w:rStyle w:val="s1"/>
         </w:rPr>
-        <w:t xml:space="preserve">chef generate cookbook </w:t>
-      </w:r>
-      <w:proofErr w:type="spellStart"/>
-      <w:r>
-        <w:rPr>
-          <w:rStyle w:val="s1"/>
-        </w:rPr>
-        <w:t>testapp</w:t>
-      </w:r>
-      <w:proofErr w:type="spellEnd"/>
+        <w:t>chef generate cookbook testapp</w:t>
+      </w:r>
     </w:p>
     <w:p>
       <w:pPr>
@@ -213,28 +199,12 @@
         </w:rPr>
         <w:t xml:space="preserve">vi </w:t>
       </w:r>
-      <w:proofErr w:type="spellStart"/>
       <w:r>
         <w:rPr>
           <w:rStyle w:val="s1"/>
         </w:rPr>
-        <w:t>testapp</w:t>
-      </w:r>
-      <w:proofErr w:type="spellEnd"/>
-      <w:r>
-        <w:rPr>
-          <w:rStyle w:val="s1"/>
-        </w:rPr>
-        <w:t>/recipe/</w:t>
-      </w:r>
-      <w:proofErr w:type="spellStart"/>
-      <w:r>
-        <w:rPr>
-          <w:rStyle w:val="s1"/>
-        </w:rPr>
-        <w:t>default.rb</w:t>
-      </w:r>
-      <w:proofErr w:type="spellEnd"/>
+        <w:t>testapp/recipe/default.rb</w:t>
+      </w:r>
     </w:p>
     <w:p>
       <w:pPr>
@@ -274,29 +244,7 @@
           <w:szCs w:val="18"/>
           <w:lang w:eastAsia="en-GB"/>
         </w:rPr>
-        <w:t>'</w:t>
-      </w:r>
-      <w:proofErr w:type="spellStart"/>
-      <w:r>
-        <w:rPr>
-          <w:rFonts w:ascii="Menlo" w:eastAsia="Times New Roman" w:hAnsi="Menlo" w:cs="Menlo"/>
-          <w:color w:val="CE9178"/>
-          <w:sz w:val="18"/>
-          <w:szCs w:val="18"/>
-          <w:lang w:eastAsia="en-GB"/>
-        </w:rPr>
-        <w:t>httpd</w:t>
-      </w:r>
-      <w:proofErr w:type="spellEnd"/>
-      <w:r>
-        <w:rPr>
-          <w:rFonts w:ascii="Menlo" w:eastAsia="Times New Roman" w:hAnsi="Menlo" w:cs="Menlo"/>
-          <w:color w:val="CE9178"/>
-          <w:sz w:val="18"/>
-          <w:szCs w:val="18"/>
-          <w:lang w:eastAsia="en-GB"/>
-        </w:rPr>
-        <w:t>'</w:t>
+        <w:t>'httpd'</w:t>
       </w:r>
       <w:r>
         <w:rPr>
@@ -339,18 +287,7 @@
           <w:szCs w:val="18"/>
           <w:lang w:eastAsia="en-GB"/>
         </w:rPr>
-        <w:t xml:space="preserve">  </w:t>
-      </w:r>
-      <w:proofErr w:type="gramStart"/>
-      <w:r>
-        <w:rPr>
-          <w:rFonts w:ascii="Menlo" w:eastAsia="Times New Roman" w:hAnsi="Menlo" w:cs="Menlo"/>
-          <w:color w:val="D4D4D4"/>
-          <w:sz w:val="18"/>
-          <w:szCs w:val="18"/>
-          <w:lang w:eastAsia="en-GB"/>
-        </w:rPr>
-        <w:t xml:space="preserve">action </w:t>
+        <w:t xml:space="preserve">  action </w:t>
       </w:r>
       <w:r>
         <w:rPr>
@@ -362,7 +299,6 @@
         </w:rPr>
         <w:t>:install</w:t>
       </w:r>
-      <w:proofErr w:type="gramEnd"/>
     </w:p>
     <w:p>
       <w:pPr>
@@ -393,112 +329,2465 @@
       </w:pPr>
     </w:p>
     <w:p/>
-    <w:p/>
-    <w:p/>
     <w:p>
       <w:pPr>
         <w:pStyle w:val="ListParagraph"/>
         <w:numPr>
           <w:ilvl w:val="0"/>
-          <w:numId w:val="1"/>
+          <w:numId w:val="3"/>
         </w:numPr>
       </w:pPr>
-      <w:bookmarkStart w:id="0" w:name="_GoBack"/>
-      <w:bookmarkEnd w:id="0"/>
-      <w:r>
-        <w:t xml:space="preserve">Create feature </w:t>
-      </w:r>
-      <w:proofErr w:type="spellStart"/>
-      <w:r>
-        <w:t>br</w:t>
-      </w:r>
-      <w:proofErr w:type="spellEnd"/>
-    </w:p>
+      <w:r>
+        <w:t>create local test environment for initial test, but this can be accomplished from any build tool, in our case we are using Travis-Ci.org</w:t>
+      </w:r>
+    </w:p>
+    <w:p/>
     <w:p>
       <w:pPr>
         <w:pStyle w:val="ListParagraph"/>
         <w:numPr>
           <w:ilvl w:val="0"/>
-          <w:numId w:val="1"/>
+          <w:numId w:val="3"/>
         </w:numPr>
       </w:pPr>
       <w:r>
-        <w:t xml:space="preserve">Configure </w:t>
-      </w:r>
-      <w:proofErr w:type="spellStart"/>
-      <w:r>
-        <w:t>webhook</w:t>
-      </w:r>
-      <w:proofErr w:type="spellEnd"/>
-      <w:r>
-        <w:t xml:space="preserve"> in </w:t>
-      </w:r>
-      <w:proofErr w:type="spellStart"/>
-      <w:r>
-        <w:t>github</w:t>
-      </w:r>
-      <w:proofErr w:type="spellEnd"/>
-      <w:r>
-        <w:t xml:space="preserve"> from </w:t>
-      </w:r>
-      <w:proofErr w:type="spellStart"/>
-      <w:r>
-        <w:t>travis</w:t>
-      </w:r>
-      <w:proofErr w:type="spellEnd"/>
-      <w:r>
-        <w:t>-ci</w:t>
-      </w:r>
-    </w:p>
+        <w:t>before testing any code you need to create test kitchen configuration in your local workstation.</w:t>
+      </w:r>
+    </w:p>
+    <w:p/>
     <w:p>
       <w:pPr>
         <w:pStyle w:val="ListParagraph"/>
         <w:numPr>
           <w:ilvl w:val="0"/>
-          <w:numId w:val="1"/>
+          <w:numId w:val="3"/>
         </w:numPr>
       </w:pPr>
       <w:r>
-        <w:t xml:space="preserve">Create </w:t>
-      </w:r>
-      <w:proofErr w:type="spellStart"/>
-      <w:r>
-        <w:t>docker</w:t>
-      </w:r>
-      <w:proofErr w:type="spellEnd"/>
-      <w:r>
-        <w:t xml:space="preserve"> container to run the app</w:t>
-      </w:r>
-    </w:p>
+        <w:t>I am creating centos-7 env in docker.</w:t>
+      </w:r>
+    </w:p>
+    <w:p/>
     <w:p>
       <w:pPr>
         <w:pStyle w:val="ListParagraph"/>
         <w:numPr>
           <w:ilvl w:val="0"/>
-          <w:numId w:val="1"/>
+          <w:numId w:val="3"/>
         </w:numPr>
       </w:pPr>
       <w:r>
-        <w:t xml:space="preserve">Create Travis CI pipeline to test the application in </w:t>
-      </w:r>
-      <w:proofErr w:type="spellStart"/>
-      <w:r>
-        <w:t>docker</w:t>
-      </w:r>
-      <w:proofErr w:type="spellEnd"/>
-    </w:p>
+        <w:t>In the testapp root location</w:t>
+      </w:r>
+    </w:p>
+    <w:p>
+      <w:pPr>
+        <w:ind w:left="720"/>
+      </w:pPr>
+      <w:r>
+        <w:t># vi .kitchen.yml or use any IDE to create this file.</w:t>
+      </w:r>
+    </w:p>
+    <w:p>
+      <w:pPr>
+        <w:ind w:left="720"/>
+      </w:pPr>
+      <w:r>
+        <w:t>This file is created the chef generate command with default settings and vagrant.</w:t>
+      </w:r>
+    </w:p>
+    <w:p>
+      <w:pPr>
+        <w:ind w:left="720"/>
+      </w:pPr>
+      <w:r>
+        <w:t>Create as below for initial testing.</w:t>
+      </w:r>
+    </w:p>
+    <w:p>
+      <w:pPr>
+        <w:ind w:left="720"/>
+      </w:pPr>
+    </w:p>
+    <w:tbl>
+      <w:tblPr>
+        <w:tblStyle w:val="TableGrid"/>
+        <w:tblW w:w="0" w:type="auto"/>
+        <w:tblInd w:w="720" w:type="dxa"/>
+        <w:tblLook w:val="04A0" w:firstRow="1" w:lastRow="0" w:firstColumn="1" w:lastColumn="0" w:noHBand="0" w:noVBand="1"/>
+      </w:tblPr>
+      <w:tblGrid>
+        <w:gridCol w:w="8290"/>
+      </w:tblGrid>
+      <w:tr>
+        <w:tc>
+          <w:tcPr>
+            <w:tcW w:w="9010" w:type="dxa"/>
+          </w:tcPr>
+          <w:p>
+            <w:pPr>
+              <w:shd w:val="clear" w:color="auto" w:fill="1E1E1E"/>
+              <w:spacing w:line="270" w:lineRule="atLeast"/>
+              <w:rPr>
+                <w:rFonts w:ascii="Menlo" w:eastAsia="Times New Roman" w:hAnsi="Menlo" w:cs="Menlo"/>
+                <w:color w:val="D4D4D4"/>
+                <w:sz w:val="18"/>
+                <w:szCs w:val="18"/>
+                <w:lang w:eastAsia="en-GB"/>
+              </w:rPr>
+            </w:pPr>
+            <w:r>
+              <w:rPr>
+                <w:rFonts w:ascii="Menlo" w:eastAsia="Times New Roman" w:hAnsi="Menlo" w:cs="Menlo"/>
+                <w:color w:val="D4D4D4"/>
+                <w:sz w:val="18"/>
+                <w:szCs w:val="18"/>
+                <w:lang w:eastAsia="en-GB"/>
+              </w:rPr>
+              <w:t>---</w:t>
+            </w:r>
+          </w:p>
+          <w:p>
+            <w:pPr>
+              <w:shd w:val="clear" w:color="auto" w:fill="1E1E1E"/>
+              <w:spacing w:line="270" w:lineRule="atLeast"/>
+              <w:rPr>
+                <w:rFonts w:ascii="Menlo" w:eastAsia="Times New Roman" w:hAnsi="Menlo" w:cs="Menlo"/>
+                <w:color w:val="D4D4D4"/>
+                <w:sz w:val="18"/>
+                <w:szCs w:val="18"/>
+                <w:lang w:eastAsia="en-GB"/>
+              </w:rPr>
+            </w:pPr>
+            <w:r>
+              <w:rPr>
+                <w:rFonts w:ascii="Menlo" w:eastAsia="Times New Roman" w:hAnsi="Menlo" w:cs="Menlo"/>
+                <w:color w:val="569CD6"/>
+                <w:sz w:val="18"/>
+                <w:szCs w:val="18"/>
+                <w:lang w:eastAsia="en-GB"/>
+              </w:rPr>
+              <w:t>driver</w:t>
+            </w:r>
+            <w:r>
+              <w:rPr>
+                <w:rFonts w:ascii="Menlo" w:eastAsia="Times New Roman" w:hAnsi="Menlo" w:cs="Menlo"/>
+                <w:color w:val="D4D4D4"/>
+                <w:sz w:val="18"/>
+                <w:szCs w:val="18"/>
+                <w:lang w:eastAsia="en-GB"/>
+              </w:rPr>
+              <w:t>:</w:t>
+            </w:r>
+          </w:p>
+          <w:p>
+            <w:pPr>
+              <w:shd w:val="clear" w:color="auto" w:fill="1E1E1E"/>
+              <w:spacing w:line="270" w:lineRule="atLeast"/>
+              <w:rPr>
+                <w:rFonts w:ascii="Menlo" w:eastAsia="Times New Roman" w:hAnsi="Menlo" w:cs="Menlo"/>
+                <w:color w:val="D4D4D4"/>
+                <w:sz w:val="18"/>
+                <w:szCs w:val="18"/>
+                <w:lang w:eastAsia="en-GB"/>
+              </w:rPr>
+            </w:pPr>
+            <w:r>
+              <w:rPr>
+                <w:rFonts w:ascii="Menlo" w:eastAsia="Times New Roman" w:hAnsi="Menlo" w:cs="Menlo"/>
+                <w:color w:val="D4D4D4"/>
+                <w:sz w:val="18"/>
+                <w:szCs w:val="18"/>
+                <w:lang w:eastAsia="en-GB"/>
+              </w:rPr>
+              <w:t xml:space="preserve">  </w:t>
+            </w:r>
+            <w:r>
+              <w:rPr>
+                <w:rFonts w:ascii="Menlo" w:eastAsia="Times New Roman" w:hAnsi="Menlo" w:cs="Menlo"/>
+                <w:color w:val="569CD6"/>
+                <w:sz w:val="18"/>
+                <w:szCs w:val="18"/>
+                <w:lang w:eastAsia="en-GB"/>
+              </w:rPr>
+              <w:t>name</w:t>
+            </w:r>
+            <w:r>
+              <w:rPr>
+                <w:rFonts w:ascii="Menlo" w:eastAsia="Times New Roman" w:hAnsi="Menlo" w:cs="Menlo"/>
+                <w:color w:val="D4D4D4"/>
+                <w:sz w:val="18"/>
+                <w:szCs w:val="18"/>
+                <w:lang w:eastAsia="en-GB"/>
+              </w:rPr>
+              <w:t xml:space="preserve">: </w:t>
+            </w:r>
+            <w:r>
+              <w:rPr>
+                <w:rFonts w:ascii="Menlo" w:eastAsia="Times New Roman" w:hAnsi="Menlo" w:cs="Menlo"/>
+                <w:color w:val="CE9178"/>
+                <w:sz w:val="18"/>
+                <w:szCs w:val="18"/>
+                <w:lang w:eastAsia="en-GB"/>
+              </w:rPr>
+              <w:t>docker</w:t>
+            </w:r>
+          </w:p>
+          <w:p>
+            <w:pPr>
+              <w:shd w:val="clear" w:color="auto" w:fill="1E1E1E"/>
+              <w:spacing w:line="270" w:lineRule="atLeast"/>
+              <w:rPr>
+                <w:rFonts w:ascii="Menlo" w:eastAsia="Times New Roman" w:hAnsi="Menlo" w:cs="Menlo"/>
+                <w:color w:val="D4D4D4"/>
+                <w:sz w:val="18"/>
+                <w:szCs w:val="18"/>
+                <w:lang w:eastAsia="en-GB"/>
+              </w:rPr>
+            </w:pPr>
+            <w:r>
+              <w:rPr>
+                <w:rFonts w:ascii="Menlo" w:eastAsia="Times New Roman" w:hAnsi="Menlo" w:cs="Menlo"/>
+                <w:color w:val="D4D4D4"/>
+                <w:sz w:val="18"/>
+                <w:szCs w:val="18"/>
+                <w:lang w:eastAsia="en-GB"/>
+              </w:rPr>
+              <w:t xml:space="preserve">  </w:t>
+            </w:r>
+            <w:r>
+              <w:rPr>
+                <w:rFonts w:ascii="Menlo" w:eastAsia="Times New Roman" w:hAnsi="Menlo" w:cs="Menlo"/>
+                <w:color w:val="569CD6"/>
+                <w:sz w:val="18"/>
+                <w:szCs w:val="18"/>
+                <w:lang w:eastAsia="en-GB"/>
+              </w:rPr>
+              <w:t>use_sudo</w:t>
+            </w:r>
+            <w:r>
+              <w:rPr>
+                <w:rFonts w:ascii="Menlo" w:eastAsia="Times New Roman" w:hAnsi="Menlo" w:cs="Menlo"/>
+                <w:color w:val="D4D4D4"/>
+                <w:sz w:val="18"/>
+                <w:szCs w:val="18"/>
+                <w:lang w:eastAsia="en-GB"/>
+              </w:rPr>
+              <w:t xml:space="preserve">: </w:t>
+            </w:r>
+            <w:r>
+              <w:rPr>
+                <w:rFonts w:ascii="Menlo" w:eastAsia="Times New Roman" w:hAnsi="Menlo" w:cs="Menlo"/>
+                <w:color w:val="569CD6"/>
+                <w:sz w:val="18"/>
+                <w:szCs w:val="18"/>
+                <w:lang w:eastAsia="en-GB"/>
+              </w:rPr>
+              <w:t>false</w:t>
+            </w:r>
+          </w:p>
+          <w:p>
+            <w:pPr>
+              <w:shd w:val="clear" w:color="auto" w:fill="1E1E1E"/>
+              <w:spacing w:line="270" w:lineRule="atLeast"/>
+              <w:rPr>
+                <w:rFonts w:ascii="Menlo" w:eastAsia="Times New Roman" w:hAnsi="Menlo" w:cs="Menlo"/>
+                <w:color w:val="D4D4D4"/>
+                <w:sz w:val="18"/>
+                <w:szCs w:val="18"/>
+                <w:lang w:eastAsia="en-GB"/>
+              </w:rPr>
+            </w:pPr>
+          </w:p>
+          <w:p>
+            <w:pPr>
+              <w:shd w:val="clear" w:color="auto" w:fill="1E1E1E"/>
+              <w:spacing w:line="270" w:lineRule="atLeast"/>
+              <w:rPr>
+                <w:rFonts w:ascii="Menlo" w:eastAsia="Times New Roman" w:hAnsi="Menlo" w:cs="Menlo"/>
+                <w:color w:val="D4D4D4"/>
+                <w:sz w:val="18"/>
+                <w:szCs w:val="18"/>
+                <w:lang w:eastAsia="en-GB"/>
+              </w:rPr>
+            </w:pPr>
+            <w:r>
+              <w:rPr>
+                <w:rFonts w:ascii="Menlo" w:eastAsia="Times New Roman" w:hAnsi="Menlo" w:cs="Menlo"/>
+                <w:color w:val="569CD6"/>
+                <w:sz w:val="18"/>
+                <w:szCs w:val="18"/>
+                <w:lang w:eastAsia="en-GB"/>
+              </w:rPr>
+              <w:t>provisioner</w:t>
+            </w:r>
+            <w:r>
+              <w:rPr>
+                <w:rFonts w:ascii="Menlo" w:eastAsia="Times New Roman" w:hAnsi="Menlo" w:cs="Menlo"/>
+                <w:color w:val="D4D4D4"/>
+                <w:sz w:val="18"/>
+                <w:szCs w:val="18"/>
+                <w:lang w:eastAsia="en-GB"/>
+              </w:rPr>
+              <w:t>:</w:t>
+            </w:r>
+          </w:p>
+          <w:p>
+            <w:pPr>
+              <w:shd w:val="clear" w:color="auto" w:fill="1E1E1E"/>
+              <w:spacing w:line="270" w:lineRule="atLeast"/>
+              <w:rPr>
+                <w:rFonts w:ascii="Menlo" w:eastAsia="Times New Roman" w:hAnsi="Menlo" w:cs="Menlo"/>
+                <w:color w:val="D4D4D4"/>
+                <w:sz w:val="18"/>
+                <w:szCs w:val="18"/>
+                <w:lang w:eastAsia="en-GB"/>
+              </w:rPr>
+            </w:pPr>
+            <w:r>
+              <w:rPr>
+                <w:rFonts w:ascii="Menlo" w:eastAsia="Times New Roman" w:hAnsi="Menlo" w:cs="Menlo"/>
+                <w:color w:val="D4D4D4"/>
+                <w:sz w:val="18"/>
+                <w:szCs w:val="18"/>
+                <w:lang w:eastAsia="en-GB"/>
+              </w:rPr>
+              <w:t xml:space="preserve">  </w:t>
+            </w:r>
+            <w:r>
+              <w:rPr>
+                <w:rFonts w:ascii="Menlo" w:eastAsia="Times New Roman" w:hAnsi="Menlo" w:cs="Menlo"/>
+                <w:color w:val="569CD6"/>
+                <w:sz w:val="18"/>
+                <w:szCs w:val="18"/>
+                <w:lang w:eastAsia="en-GB"/>
+              </w:rPr>
+              <w:t>name</w:t>
+            </w:r>
+            <w:r>
+              <w:rPr>
+                <w:rFonts w:ascii="Menlo" w:eastAsia="Times New Roman" w:hAnsi="Menlo" w:cs="Menlo"/>
+                <w:color w:val="D4D4D4"/>
+                <w:sz w:val="18"/>
+                <w:szCs w:val="18"/>
+                <w:lang w:eastAsia="en-GB"/>
+              </w:rPr>
+              <w:t xml:space="preserve">: </w:t>
+            </w:r>
+            <w:r>
+              <w:rPr>
+                <w:rFonts w:ascii="Menlo" w:eastAsia="Times New Roman" w:hAnsi="Menlo" w:cs="Menlo"/>
+                <w:color w:val="CE9178"/>
+                <w:sz w:val="18"/>
+                <w:szCs w:val="18"/>
+                <w:lang w:eastAsia="en-GB"/>
+              </w:rPr>
+              <w:t>chef_zero</w:t>
+            </w:r>
+          </w:p>
+          <w:p>
+            <w:pPr>
+              <w:shd w:val="clear" w:color="auto" w:fill="1E1E1E"/>
+              <w:spacing w:line="270" w:lineRule="atLeast"/>
+              <w:rPr>
+                <w:rFonts w:ascii="Menlo" w:eastAsia="Times New Roman" w:hAnsi="Menlo" w:cs="Menlo"/>
+                <w:color w:val="D4D4D4"/>
+                <w:sz w:val="18"/>
+                <w:szCs w:val="18"/>
+                <w:lang w:eastAsia="en-GB"/>
+              </w:rPr>
+            </w:pPr>
+            <w:r>
+              <w:rPr>
+                <w:rFonts w:ascii="Menlo" w:eastAsia="Times New Roman" w:hAnsi="Menlo" w:cs="Menlo"/>
+                <w:color w:val="D4D4D4"/>
+                <w:sz w:val="18"/>
+                <w:szCs w:val="18"/>
+                <w:lang w:eastAsia="en-GB"/>
+              </w:rPr>
+              <w:t xml:space="preserve">  </w:t>
+            </w:r>
+            <w:r>
+              <w:rPr>
+                <w:rFonts w:ascii="Menlo" w:eastAsia="Times New Roman" w:hAnsi="Menlo" w:cs="Menlo"/>
+                <w:color w:val="608B4E"/>
+                <w:sz w:val="18"/>
+                <w:szCs w:val="18"/>
+                <w:lang w:eastAsia="en-GB"/>
+              </w:rPr>
+              <w:t># You may wish to disable always updating cookbooks in CI or other testing environments.</w:t>
+            </w:r>
+          </w:p>
+          <w:p>
+            <w:pPr>
+              <w:shd w:val="clear" w:color="auto" w:fill="1E1E1E"/>
+              <w:spacing w:line="270" w:lineRule="atLeast"/>
+              <w:rPr>
+                <w:rFonts w:ascii="Menlo" w:eastAsia="Times New Roman" w:hAnsi="Menlo" w:cs="Menlo"/>
+                <w:color w:val="D4D4D4"/>
+                <w:sz w:val="18"/>
+                <w:szCs w:val="18"/>
+                <w:lang w:eastAsia="en-GB"/>
+              </w:rPr>
+            </w:pPr>
+            <w:r>
+              <w:rPr>
+                <w:rFonts w:ascii="Menlo" w:eastAsia="Times New Roman" w:hAnsi="Menlo" w:cs="Menlo"/>
+                <w:color w:val="D4D4D4"/>
+                <w:sz w:val="18"/>
+                <w:szCs w:val="18"/>
+                <w:lang w:eastAsia="en-GB"/>
+              </w:rPr>
+              <w:lastRenderedPageBreak/>
+              <w:t xml:space="preserve">  </w:t>
+            </w:r>
+            <w:r>
+              <w:rPr>
+                <w:rFonts w:ascii="Menlo" w:eastAsia="Times New Roman" w:hAnsi="Menlo" w:cs="Menlo"/>
+                <w:color w:val="608B4E"/>
+                <w:sz w:val="18"/>
+                <w:szCs w:val="18"/>
+                <w:lang w:eastAsia="en-GB"/>
+              </w:rPr>
+              <w:t># For example:</w:t>
+            </w:r>
+          </w:p>
+          <w:p>
+            <w:pPr>
+              <w:shd w:val="clear" w:color="auto" w:fill="1E1E1E"/>
+              <w:spacing w:line="270" w:lineRule="atLeast"/>
+              <w:rPr>
+                <w:rFonts w:ascii="Menlo" w:eastAsia="Times New Roman" w:hAnsi="Menlo" w:cs="Menlo"/>
+                <w:color w:val="D4D4D4"/>
+                <w:sz w:val="18"/>
+                <w:szCs w:val="18"/>
+                <w:lang w:eastAsia="en-GB"/>
+              </w:rPr>
+            </w:pPr>
+            <w:r>
+              <w:rPr>
+                <w:rFonts w:ascii="Menlo" w:eastAsia="Times New Roman" w:hAnsi="Menlo" w:cs="Menlo"/>
+                <w:color w:val="D4D4D4"/>
+                <w:sz w:val="18"/>
+                <w:szCs w:val="18"/>
+                <w:lang w:eastAsia="en-GB"/>
+              </w:rPr>
+              <w:t xml:space="preserve">  </w:t>
+            </w:r>
+            <w:r>
+              <w:rPr>
+                <w:rFonts w:ascii="Menlo" w:eastAsia="Times New Roman" w:hAnsi="Menlo" w:cs="Menlo"/>
+                <w:color w:val="608B4E"/>
+                <w:sz w:val="18"/>
+                <w:szCs w:val="18"/>
+                <w:lang w:eastAsia="en-GB"/>
+              </w:rPr>
+              <w:t>#   always_update_cookbooks: &lt;%= !ENV['CI'] %&gt;</w:t>
+            </w:r>
+          </w:p>
+          <w:p>
+            <w:pPr>
+              <w:shd w:val="clear" w:color="auto" w:fill="1E1E1E"/>
+              <w:spacing w:line="270" w:lineRule="atLeast"/>
+              <w:rPr>
+                <w:rFonts w:ascii="Menlo" w:eastAsia="Times New Roman" w:hAnsi="Menlo" w:cs="Menlo"/>
+                <w:color w:val="D4D4D4"/>
+                <w:sz w:val="18"/>
+                <w:szCs w:val="18"/>
+                <w:lang w:eastAsia="en-GB"/>
+              </w:rPr>
+            </w:pPr>
+            <w:r>
+              <w:rPr>
+                <w:rFonts w:ascii="Menlo" w:eastAsia="Times New Roman" w:hAnsi="Menlo" w:cs="Menlo"/>
+                <w:color w:val="D4D4D4"/>
+                <w:sz w:val="18"/>
+                <w:szCs w:val="18"/>
+                <w:lang w:eastAsia="en-GB"/>
+              </w:rPr>
+              <w:t xml:space="preserve">  </w:t>
+            </w:r>
+            <w:r>
+              <w:rPr>
+                <w:rFonts w:ascii="Menlo" w:eastAsia="Times New Roman" w:hAnsi="Menlo" w:cs="Menlo"/>
+                <w:color w:val="569CD6"/>
+                <w:sz w:val="18"/>
+                <w:szCs w:val="18"/>
+                <w:lang w:eastAsia="en-GB"/>
+              </w:rPr>
+              <w:t>always_update_cookbooks</w:t>
+            </w:r>
+            <w:r>
+              <w:rPr>
+                <w:rFonts w:ascii="Menlo" w:eastAsia="Times New Roman" w:hAnsi="Menlo" w:cs="Menlo"/>
+                <w:color w:val="D4D4D4"/>
+                <w:sz w:val="18"/>
+                <w:szCs w:val="18"/>
+                <w:lang w:eastAsia="en-GB"/>
+              </w:rPr>
+              <w:t xml:space="preserve">: </w:t>
+            </w:r>
+            <w:r>
+              <w:rPr>
+                <w:rFonts w:ascii="Menlo" w:eastAsia="Times New Roman" w:hAnsi="Menlo" w:cs="Menlo"/>
+                <w:color w:val="569CD6"/>
+                <w:sz w:val="18"/>
+                <w:szCs w:val="18"/>
+                <w:lang w:eastAsia="en-GB"/>
+              </w:rPr>
+              <w:t>true</w:t>
+            </w:r>
+          </w:p>
+          <w:p>
+            <w:pPr>
+              <w:shd w:val="clear" w:color="auto" w:fill="1E1E1E"/>
+              <w:spacing w:line="270" w:lineRule="atLeast"/>
+              <w:rPr>
+                <w:rFonts w:ascii="Menlo" w:eastAsia="Times New Roman" w:hAnsi="Menlo" w:cs="Menlo"/>
+                <w:color w:val="D4D4D4"/>
+                <w:sz w:val="18"/>
+                <w:szCs w:val="18"/>
+                <w:lang w:eastAsia="en-GB"/>
+              </w:rPr>
+            </w:pPr>
+          </w:p>
+          <w:p>
+            <w:pPr>
+              <w:shd w:val="clear" w:color="auto" w:fill="1E1E1E"/>
+              <w:spacing w:line="270" w:lineRule="atLeast"/>
+              <w:rPr>
+                <w:rFonts w:ascii="Menlo" w:eastAsia="Times New Roman" w:hAnsi="Menlo" w:cs="Menlo"/>
+                <w:color w:val="D4D4D4"/>
+                <w:sz w:val="18"/>
+                <w:szCs w:val="18"/>
+                <w:lang w:eastAsia="en-GB"/>
+              </w:rPr>
+            </w:pPr>
+            <w:r>
+              <w:rPr>
+                <w:rFonts w:ascii="Menlo" w:eastAsia="Times New Roman" w:hAnsi="Menlo" w:cs="Menlo"/>
+                <w:color w:val="569CD6"/>
+                <w:sz w:val="18"/>
+                <w:szCs w:val="18"/>
+                <w:lang w:eastAsia="en-GB"/>
+              </w:rPr>
+              <w:t>verifier</w:t>
+            </w:r>
+            <w:r>
+              <w:rPr>
+                <w:rFonts w:ascii="Menlo" w:eastAsia="Times New Roman" w:hAnsi="Menlo" w:cs="Menlo"/>
+                <w:color w:val="D4D4D4"/>
+                <w:sz w:val="18"/>
+                <w:szCs w:val="18"/>
+                <w:lang w:eastAsia="en-GB"/>
+              </w:rPr>
+              <w:t>:</w:t>
+            </w:r>
+          </w:p>
+          <w:p>
+            <w:pPr>
+              <w:shd w:val="clear" w:color="auto" w:fill="1E1E1E"/>
+              <w:spacing w:line="270" w:lineRule="atLeast"/>
+              <w:rPr>
+                <w:rFonts w:ascii="Menlo" w:eastAsia="Times New Roman" w:hAnsi="Menlo" w:cs="Menlo"/>
+                <w:color w:val="D4D4D4"/>
+                <w:sz w:val="18"/>
+                <w:szCs w:val="18"/>
+                <w:lang w:eastAsia="en-GB"/>
+              </w:rPr>
+            </w:pPr>
+            <w:r>
+              <w:rPr>
+                <w:rFonts w:ascii="Menlo" w:eastAsia="Times New Roman" w:hAnsi="Menlo" w:cs="Menlo"/>
+                <w:color w:val="D4D4D4"/>
+                <w:sz w:val="18"/>
+                <w:szCs w:val="18"/>
+                <w:lang w:eastAsia="en-GB"/>
+              </w:rPr>
+              <w:t xml:space="preserve">  </w:t>
+            </w:r>
+            <w:r>
+              <w:rPr>
+                <w:rFonts w:ascii="Menlo" w:eastAsia="Times New Roman" w:hAnsi="Menlo" w:cs="Menlo"/>
+                <w:color w:val="569CD6"/>
+                <w:sz w:val="18"/>
+                <w:szCs w:val="18"/>
+                <w:lang w:eastAsia="en-GB"/>
+              </w:rPr>
+              <w:t>name</w:t>
+            </w:r>
+            <w:r>
+              <w:rPr>
+                <w:rFonts w:ascii="Menlo" w:eastAsia="Times New Roman" w:hAnsi="Menlo" w:cs="Menlo"/>
+                <w:color w:val="D4D4D4"/>
+                <w:sz w:val="18"/>
+                <w:szCs w:val="18"/>
+                <w:lang w:eastAsia="en-GB"/>
+              </w:rPr>
+              <w:t xml:space="preserve">: </w:t>
+            </w:r>
+            <w:r>
+              <w:rPr>
+                <w:rFonts w:ascii="Menlo" w:eastAsia="Times New Roman" w:hAnsi="Menlo" w:cs="Menlo"/>
+                <w:color w:val="CE9178"/>
+                <w:sz w:val="18"/>
+                <w:szCs w:val="18"/>
+                <w:lang w:eastAsia="en-GB"/>
+              </w:rPr>
+              <w:t>inspec</w:t>
+            </w:r>
+          </w:p>
+          <w:p>
+            <w:pPr>
+              <w:shd w:val="clear" w:color="auto" w:fill="1E1E1E"/>
+              <w:spacing w:line="270" w:lineRule="atLeast"/>
+              <w:rPr>
+                <w:rFonts w:ascii="Menlo" w:eastAsia="Times New Roman" w:hAnsi="Menlo" w:cs="Menlo"/>
+                <w:color w:val="D4D4D4"/>
+                <w:sz w:val="18"/>
+                <w:szCs w:val="18"/>
+                <w:lang w:eastAsia="en-GB"/>
+              </w:rPr>
+            </w:pPr>
+          </w:p>
+          <w:p>
+            <w:pPr>
+              <w:shd w:val="clear" w:color="auto" w:fill="1E1E1E"/>
+              <w:spacing w:line="270" w:lineRule="atLeast"/>
+              <w:rPr>
+                <w:rFonts w:ascii="Menlo" w:eastAsia="Times New Roman" w:hAnsi="Menlo" w:cs="Menlo"/>
+                <w:color w:val="D4D4D4"/>
+                <w:sz w:val="18"/>
+                <w:szCs w:val="18"/>
+                <w:lang w:eastAsia="en-GB"/>
+              </w:rPr>
+            </w:pPr>
+            <w:r>
+              <w:rPr>
+                <w:rFonts w:ascii="Menlo" w:eastAsia="Times New Roman" w:hAnsi="Menlo" w:cs="Menlo"/>
+                <w:color w:val="569CD6"/>
+                <w:sz w:val="18"/>
+                <w:szCs w:val="18"/>
+                <w:lang w:eastAsia="en-GB"/>
+              </w:rPr>
+              <w:t>platforms</w:t>
+            </w:r>
+            <w:r>
+              <w:rPr>
+                <w:rFonts w:ascii="Menlo" w:eastAsia="Times New Roman" w:hAnsi="Menlo" w:cs="Menlo"/>
+                <w:color w:val="D4D4D4"/>
+                <w:sz w:val="18"/>
+                <w:szCs w:val="18"/>
+                <w:lang w:eastAsia="en-GB"/>
+              </w:rPr>
+              <w:t>:</w:t>
+            </w:r>
+          </w:p>
+          <w:p>
+            <w:pPr>
+              <w:shd w:val="clear" w:color="auto" w:fill="1E1E1E"/>
+              <w:spacing w:line="270" w:lineRule="atLeast"/>
+              <w:rPr>
+                <w:rFonts w:ascii="Menlo" w:eastAsia="Times New Roman" w:hAnsi="Menlo" w:cs="Menlo"/>
+                <w:color w:val="D4D4D4"/>
+                <w:sz w:val="18"/>
+                <w:szCs w:val="18"/>
+                <w:lang w:eastAsia="en-GB"/>
+              </w:rPr>
+            </w:pPr>
+            <w:r>
+              <w:rPr>
+                <w:rFonts w:ascii="Menlo" w:eastAsia="Times New Roman" w:hAnsi="Menlo" w:cs="Menlo"/>
+                <w:color w:val="D4D4D4"/>
+                <w:sz w:val="18"/>
+                <w:szCs w:val="18"/>
+                <w:lang w:eastAsia="en-GB"/>
+              </w:rPr>
+              <w:t xml:space="preserve">  - </w:t>
+            </w:r>
+            <w:r>
+              <w:rPr>
+                <w:rFonts w:ascii="Menlo" w:eastAsia="Times New Roman" w:hAnsi="Menlo" w:cs="Menlo"/>
+                <w:color w:val="569CD6"/>
+                <w:sz w:val="18"/>
+                <w:szCs w:val="18"/>
+                <w:lang w:eastAsia="en-GB"/>
+              </w:rPr>
+              <w:t>name</w:t>
+            </w:r>
+            <w:r>
+              <w:rPr>
+                <w:rFonts w:ascii="Menlo" w:eastAsia="Times New Roman" w:hAnsi="Menlo" w:cs="Menlo"/>
+                <w:color w:val="D4D4D4"/>
+                <w:sz w:val="18"/>
+                <w:szCs w:val="18"/>
+                <w:lang w:eastAsia="en-GB"/>
+              </w:rPr>
+              <w:t xml:space="preserve">: </w:t>
+            </w:r>
+            <w:r>
+              <w:rPr>
+                <w:rFonts w:ascii="Menlo" w:eastAsia="Times New Roman" w:hAnsi="Menlo" w:cs="Menlo"/>
+                <w:color w:val="CE9178"/>
+                <w:sz w:val="18"/>
+                <w:szCs w:val="18"/>
+                <w:lang w:eastAsia="en-GB"/>
+              </w:rPr>
+              <w:t>centos-7</w:t>
+            </w:r>
+          </w:p>
+          <w:p>
+            <w:pPr>
+              <w:shd w:val="clear" w:color="auto" w:fill="1E1E1E"/>
+              <w:spacing w:line="270" w:lineRule="atLeast"/>
+              <w:rPr>
+                <w:rFonts w:ascii="Menlo" w:eastAsia="Times New Roman" w:hAnsi="Menlo" w:cs="Menlo"/>
+                <w:color w:val="D4D4D4"/>
+                <w:sz w:val="18"/>
+                <w:szCs w:val="18"/>
+                <w:lang w:eastAsia="en-GB"/>
+              </w:rPr>
+            </w:pPr>
+            <w:r>
+              <w:rPr>
+                <w:rFonts w:ascii="Menlo" w:eastAsia="Times New Roman" w:hAnsi="Menlo" w:cs="Menlo"/>
+                <w:color w:val="D4D4D4"/>
+                <w:sz w:val="18"/>
+                <w:szCs w:val="18"/>
+                <w:lang w:eastAsia="en-GB"/>
+              </w:rPr>
+              <w:t xml:space="preserve">    </w:t>
+            </w:r>
+            <w:r>
+              <w:rPr>
+                <w:rFonts w:ascii="Menlo" w:eastAsia="Times New Roman" w:hAnsi="Menlo" w:cs="Menlo"/>
+                <w:color w:val="569CD6"/>
+                <w:sz w:val="18"/>
+                <w:szCs w:val="18"/>
+                <w:lang w:eastAsia="en-GB"/>
+              </w:rPr>
+              <w:t>driver_plugin</w:t>
+            </w:r>
+            <w:r>
+              <w:rPr>
+                <w:rFonts w:ascii="Menlo" w:eastAsia="Times New Roman" w:hAnsi="Menlo" w:cs="Menlo"/>
+                <w:color w:val="D4D4D4"/>
+                <w:sz w:val="18"/>
+                <w:szCs w:val="18"/>
+                <w:lang w:eastAsia="en-GB"/>
+              </w:rPr>
+              <w:t xml:space="preserve">: </w:t>
+            </w:r>
+            <w:r>
+              <w:rPr>
+                <w:rFonts w:ascii="Menlo" w:eastAsia="Times New Roman" w:hAnsi="Menlo" w:cs="Menlo"/>
+                <w:color w:val="CE9178"/>
+                <w:sz w:val="18"/>
+                <w:szCs w:val="18"/>
+                <w:lang w:eastAsia="en-GB"/>
+              </w:rPr>
+              <w:t>docker</w:t>
+            </w:r>
+          </w:p>
+          <w:p>
+            <w:pPr>
+              <w:shd w:val="clear" w:color="auto" w:fill="1E1E1E"/>
+              <w:spacing w:line="270" w:lineRule="atLeast"/>
+              <w:rPr>
+                <w:rFonts w:ascii="Menlo" w:eastAsia="Times New Roman" w:hAnsi="Menlo" w:cs="Menlo"/>
+                <w:color w:val="D4D4D4"/>
+                <w:sz w:val="18"/>
+                <w:szCs w:val="18"/>
+                <w:lang w:eastAsia="en-GB"/>
+              </w:rPr>
+            </w:pPr>
+            <w:r>
+              <w:rPr>
+                <w:rFonts w:ascii="Menlo" w:eastAsia="Times New Roman" w:hAnsi="Menlo" w:cs="Menlo"/>
+                <w:color w:val="D4D4D4"/>
+                <w:sz w:val="18"/>
+                <w:szCs w:val="18"/>
+                <w:lang w:eastAsia="en-GB"/>
+              </w:rPr>
+              <w:t xml:space="preserve">    </w:t>
+            </w:r>
+            <w:r>
+              <w:rPr>
+                <w:rFonts w:ascii="Menlo" w:eastAsia="Times New Roman" w:hAnsi="Menlo" w:cs="Menlo"/>
+                <w:color w:val="569CD6"/>
+                <w:sz w:val="18"/>
+                <w:szCs w:val="18"/>
+                <w:lang w:eastAsia="en-GB"/>
+              </w:rPr>
+              <w:t>driver</w:t>
+            </w:r>
+            <w:r>
+              <w:rPr>
+                <w:rFonts w:ascii="Menlo" w:eastAsia="Times New Roman" w:hAnsi="Menlo" w:cs="Menlo"/>
+                <w:color w:val="D4D4D4"/>
+                <w:sz w:val="18"/>
+                <w:szCs w:val="18"/>
+                <w:lang w:eastAsia="en-GB"/>
+              </w:rPr>
+              <w:t>:</w:t>
+            </w:r>
+          </w:p>
+          <w:p>
+            <w:pPr>
+              <w:shd w:val="clear" w:color="auto" w:fill="1E1E1E"/>
+              <w:spacing w:line="270" w:lineRule="atLeast"/>
+              <w:rPr>
+                <w:rFonts w:ascii="Menlo" w:eastAsia="Times New Roman" w:hAnsi="Menlo" w:cs="Menlo"/>
+                <w:color w:val="D4D4D4"/>
+                <w:sz w:val="18"/>
+                <w:szCs w:val="18"/>
+                <w:lang w:eastAsia="en-GB"/>
+              </w:rPr>
+            </w:pPr>
+            <w:r>
+              <w:rPr>
+                <w:rFonts w:ascii="Menlo" w:eastAsia="Times New Roman" w:hAnsi="Menlo" w:cs="Menlo"/>
+                <w:color w:val="D4D4D4"/>
+                <w:sz w:val="18"/>
+                <w:szCs w:val="18"/>
+                <w:lang w:eastAsia="en-GB"/>
+              </w:rPr>
+              <w:t xml:space="preserve">      </w:t>
+            </w:r>
+            <w:r>
+              <w:rPr>
+                <w:rFonts w:ascii="Menlo" w:eastAsia="Times New Roman" w:hAnsi="Menlo" w:cs="Menlo"/>
+                <w:color w:val="569CD6"/>
+                <w:sz w:val="18"/>
+                <w:szCs w:val="18"/>
+                <w:lang w:eastAsia="en-GB"/>
+              </w:rPr>
+              <w:t>use_sudo</w:t>
+            </w:r>
+            <w:r>
+              <w:rPr>
+                <w:rFonts w:ascii="Menlo" w:eastAsia="Times New Roman" w:hAnsi="Menlo" w:cs="Menlo"/>
+                <w:color w:val="D4D4D4"/>
+                <w:sz w:val="18"/>
+                <w:szCs w:val="18"/>
+                <w:lang w:eastAsia="en-GB"/>
+              </w:rPr>
+              <w:t xml:space="preserve">: </w:t>
+            </w:r>
+            <w:r>
+              <w:rPr>
+                <w:rFonts w:ascii="Menlo" w:eastAsia="Times New Roman" w:hAnsi="Menlo" w:cs="Menlo"/>
+                <w:color w:val="569CD6"/>
+                <w:sz w:val="18"/>
+                <w:szCs w:val="18"/>
+                <w:lang w:eastAsia="en-GB"/>
+              </w:rPr>
+              <w:t>false</w:t>
+            </w:r>
+          </w:p>
+          <w:p>
+            <w:pPr>
+              <w:shd w:val="clear" w:color="auto" w:fill="1E1E1E"/>
+              <w:spacing w:line="270" w:lineRule="atLeast"/>
+              <w:rPr>
+                <w:rFonts w:ascii="Menlo" w:eastAsia="Times New Roman" w:hAnsi="Menlo" w:cs="Menlo"/>
+                <w:color w:val="D4D4D4"/>
+                <w:sz w:val="18"/>
+                <w:szCs w:val="18"/>
+                <w:lang w:eastAsia="en-GB"/>
+              </w:rPr>
+            </w:pPr>
+            <w:r>
+              <w:rPr>
+                <w:rFonts w:ascii="Menlo" w:eastAsia="Times New Roman" w:hAnsi="Menlo" w:cs="Menlo"/>
+                <w:color w:val="D4D4D4"/>
+                <w:sz w:val="18"/>
+                <w:szCs w:val="18"/>
+                <w:lang w:eastAsia="en-GB"/>
+              </w:rPr>
+              <w:t xml:space="preserve">      </w:t>
+            </w:r>
+            <w:r>
+              <w:rPr>
+                <w:rFonts w:ascii="Menlo" w:eastAsia="Times New Roman" w:hAnsi="Menlo" w:cs="Menlo"/>
+                <w:color w:val="569CD6"/>
+                <w:sz w:val="18"/>
+                <w:szCs w:val="18"/>
+                <w:lang w:eastAsia="en-GB"/>
+              </w:rPr>
+              <w:t>image</w:t>
+            </w:r>
+            <w:r>
+              <w:rPr>
+                <w:rFonts w:ascii="Menlo" w:eastAsia="Times New Roman" w:hAnsi="Menlo" w:cs="Menlo"/>
+                <w:color w:val="D4D4D4"/>
+                <w:sz w:val="18"/>
+                <w:szCs w:val="18"/>
+                <w:lang w:eastAsia="en-GB"/>
+              </w:rPr>
+              <w:t xml:space="preserve">: </w:t>
+            </w:r>
+            <w:r>
+              <w:rPr>
+                <w:rFonts w:ascii="Menlo" w:eastAsia="Times New Roman" w:hAnsi="Menlo" w:cs="Menlo"/>
+                <w:color w:val="CE9178"/>
+                <w:sz w:val="18"/>
+                <w:szCs w:val="18"/>
+                <w:lang w:eastAsia="en-GB"/>
+              </w:rPr>
+              <w:t>centos:7</w:t>
+            </w:r>
+          </w:p>
+          <w:p>
+            <w:pPr>
+              <w:shd w:val="clear" w:color="auto" w:fill="1E1E1E"/>
+              <w:spacing w:line="270" w:lineRule="atLeast"/>
+              <w:rPr>
+                <w:rFonts w:ascii="Menlo" w:eastAsia="Times New Roman" w:hAnsi="Menlo" w:cs="Menlo"/>
+                <w:color w:val="D4D4D4"/>
+                <w:sz w:val="18"/>
+                <w:szCs w:val="18"/>
+                <w:lang w:eastAsia="en-GB"/>
+              </w:rPr>
+            </w:pPr>
+            <w:r>
+              <w:rPr>
+                <w:rFonts w:ascii="Menlo" w:eastAsia="Times New Roman" w:hAnsi="Menlo" w:cs="Menlo"/>
+                <w:color w:val="569CD6"/>
+                <w:sz w:val="18"/>
+                <w:szCs w:val="18"/>
+                <w:lang w:eastAsia="en-GB"/>
+              </w:rPr>
+              <w:t>suites</w:t>
+            </w:r>
+            <w:r>
+              <w:rPr>
+                <w:rFonts w:ascii="Menlo" w:eastAsia="Times New Roman" w:hAnsi="Menlo" w:cs="Menlo"/>
+                <w:color w:val="D4D4D4"/>
+                <w:sz w:val="18"/>
+                <w:szCs w:val="18"/>
+                <w:lang w:eastAsia="en-GB"/>
+              </w:rPr>
+              <w:t>:</w:t>
+            </w:r>
+          </w:p>
+          <w:p>
+            <w:pPr>
+              <w:shd w:val="clear" w:color="auto" w:fill="1E1E1E"/>
+              <w:spacing w:line="270" w:lineRule="atLeast"/>
+              <w:rPr>
+                <w:rFonts w:ascii="Menlo" w:eastAsia="Times New Roman" w:hAnsi="Menlo" w:cs="Menlo"/>
+                <w:color w:val="D4D4D4"/>
+                <w:sz w:val="18"/>
+                <w:szCs w:val="18"/>
+                <w:lang w:eastAsia="en-GB"/>
+              </w:rPr>
+            </w:pPr>
+            <w:r>
+              <w:rPr>
+                <w:rFonts w:ascii="Menlo" w:eastAsia="Times New Roman" w:hAnsi="Menlo" w:cs="Menlo"/>
+                <w:color w:val="D4D4D4"/>
+                <w:sz w:val="18"/>
+                <w:szCs w:val="18"/>
+                <w:lang w:eastAsia="en-GB"/>
+              </w:rPr>
+              <w:t xml:space="preserve">  - </w:t>
+            </w:r>
+            <w:r>
+              <w:rPr>
+                <w:rFonts w:ascii="Menlo" w:eastAsia="Times New Roman" w:hAnsi="Menlo" w:cs="Menlo"/>
+                <w:color w:val="569CD6"/>
+                <w:sz w:val="18"/>
+                <w:szCs w:val="18"/>
+                <w:lang w:eastAsia="en-GB"/>
+              </w:rPr>
+              <w:t>name</w:t>
+            </w:r>
+            <w:r>
+              <w:rPr>
+                <w:rFonts w:ascii="Menlo" w:eastAsia="Times New Roman" w:hAnsi="Menlo" w:cs="Menlo"/>
+                <w:color w:val="D4D4D4"/>
+                <w:sz w:val="18"/>
+                <w:szCs w:val="18"/>
+                <w:lang w:eastAsia="en-GB"/>
+              </w:rPr>
+              <w:t xml:space="preserve">: </w:t>
+            </w:r>
+            <w:r>
+              <w:rPr>
+                <w:rFonts w:ascii="Menlo" w:eastAsia="Times New Roman" w:hAnsi="Menlo" w:cs="Menlo"/>
+                <w:color w:val="CE9178"/>
+                <w:sz w:val="18"/>
+                <w:szCs w:val="18"/>
+                <w:lang w:eastAsia="en-GB"/>
+              </w:rPr>
+              <w:t>default</w:t>
+            </w:r>
+          </w:p>
+          <w:p>
+            <w:pPr>
+              <w:shd w:val="clear" w:color="auto" w:fill="1E1E1E"/>
+              <w:spacing w:line="270" w:lineRule="atLeast"/>
+              <w:rPr>
+                <w:rFonts w:ascii="Menlo" w:eastAsia="Times New Roman" w:hAnsi="Menlo" w:cs="Menlo"/>
+                <w:color w:val="D4D4D4"/>
+                <w:sz w:val="18"/>
+                <w:szCs w:val="18"/>
+                <w:lang w:eastAsia="en-GB"/>
+              </w:rPr>
+            </w:pPr>
+            <w:r>
+              <w:rPr>
+                <w:rFonts w:ascii="Menlo" w:eastAsia="Times New Roman" w:hAnsi="Menlo" w:cs="Menlo"/>
+                <w:color w:val="D4D4D4"/>
+                <w:sz w:val="18"/>
+                <w:szCs w:val="18"/>
+                <w:lang w:eastAsia="en-GB"/>
+              </w:rPr>
+              <w:t xml:space="preserve">    </w:t>
+            </w:r>
+            <w:r>
+              <w:rPr>
+                <w:rFonts w:ascii="Menlo" w:eastAsia="Times New Roman" w:hAnsi="Menlo" w:cs="Menlo"/>
+                <w:color w:val="569CD6"/>
+                <w:sz w:val="18"/>
+                <w:szCs w:val="18"/>
+                <w:lang w:eastAsia="en-GB"/>
+              </w:rPr>
+              <w:t>run_list</w:t>
+            </w:r>
+            <w:r>
+              <w:rPr>
+                <w:rFonts w:ascii="Menlo" w:eastAsia="Times New Roman" w:hAnsi="Menlo" w:cs="Menlo"/>
+                <w:color w:val="D4D4D4"/>
+                <w:sz w:val="18"/>
+                <w:szCs w:val="18"/>
+                <w:lang w:eastAsia="en-GB"/>
+              </w:rPr>
+              <w:t>:</w:t>
+            </w:r>
+          </w:p>
+          <w:p>
+            <w:pPr>
+              <w:shd w:val="clear" w:color="auto" w:fill="1E1E1E"/>
+              <w:spacing w:line="270" w:lineRule="atLeast"/>
+              <w:rPr>
+                <w:rFonts w:ascii="Menlo" w:eastAsia="Times New Roman" w:hAnsi="Menlo" w:cs="Menlo"/>
+                <w:color w:val="D4D4D4"/>
+                <w:sz w:val="18"/>
+                <w:szCs w:val="18"/>
+                <w:lang w:eastAsia="en-GB"/>
+              </w:rPr>
+            </w:pPr>
+            <w:r>
+              <w:rPr>
+                <w:rFonts w:ascii="Menlo" w:eastAsia="Times New Roman" w:hAnsi="Menlo" w:cs="Menlo"/>
+                <w:color w:val="D4D4D4"/>
+                <w:sz w:val="18"/>
+                <w:szCs w:val="18"/>
+                <w:lang w:eastAsia="en-GB"/>
+              </w:rPr>
+              <w:t xml:space="preserve">      - </w:t>
+            </w:r>
+            <w:r>
+              <w:rPr>
+                <w:rFonts w:ascii="Menlo" w:eastAsia="Times New Roman" w:hAnsi="Menlo" w:cs="Menlo"/>
+                <w:color w:val="CE9178"/>
+                <w:sz w:val="18"/>
+                <w:szCs w:val="18"/>
+                <w:lang w:eastAsia="en-GB"/>
+              </w:rPr>
+              <w:t>recipe[testapp::default]</w:t>
+            </w:r>
+          </w:p>
+          <w:p>
+            <w:pPr>
+              <w:shd w:val="clear" w:color="auto" w:fill="1E1E1E"/>
+              <w:spacing w:line="270" w:lineRule="atLeast"/>
+              <w:rPr>
+                <w:rFonts w:ascii="Menlo" w:eastAsia="Times New Roman" w:hAnsi="Menlo" w:cs="Menlo"/>
+                <w:color w:val="D4D4D4"/>
+                <w:sz w:val="18"/>
+                <w:szCs w:val="18"/>
+                <w:lang w:eastAsia="en-GB"/>
+              </w:rPr>
+            </w:pPr>
+            <w:r>
+              <w:rPr>
+                <w:rFonts w:ascii="Menlo" w:eastAsia="Times New Roman" w:hAnsi="Menlo" w:cs="Menlo"/>
+                <w:color w:val="D4D4D4"/>
+                <w:sz w:val="18"/>
+                <w:szCs w:val="18"/>
+                <w:lang w:eastAsia="en-GB"/>
+              </w:rPr>
+              <w:t xml:space="preserve">    </w:t>
+            </w:r>
+            <w:r>
+              <w:rPr>
+                <w:rFonts w:ascii="Menlo" w:eastAsia="Times New Roman" w:hAnsi="Menlo" w:cs="Menlo"/>
+                <w:color w:val="569CD6"/>
+                <w:sz w:val="18"/>
+                <w:szCs w:val="18"/>
+                <w:lang w:eastAsia="en-GB"/>
+              </w:rPr>
+              <w:t>verifier</w:t>
+            </w:r>
+            <w:r>
+              <w:rPr>
+                <w:rFonts w:ascii="Menlo" w:eastAsia="Times New Roman" w:hAnsi="Menlo" w:cs="Menlo"/>
+                <w:color w:val="D4D4D4"/>
+                <w:sz w:val="18"/>
+                <w:szCs w:val="18"/>
+                <w:lang w:eastAsia="en-GB"/>
+              </w:rPr>
+              <w:t>:</w:t>
+            </w:r>
+          </w:p>
+          <w:p>
+            <w:pPr>
+              <w:shd w:val="clear" w:color="auto" w:fill="1E1E1E"/>
+              <w:spacing w:line="270" w:lineRule="atLeast"/>
+              <w:rPr>
+                <w:rFonts w:ascii="Menlo" w:eastAsia="Times New Roman" w:hAnsi="Menlo" w:cs="Menlo"/>
+                <w:color w:val="D4D4D4"/>
+                <w:sz w:val="18"/>
+                <w:szCs w:val="18"/>
+                <w:lang w:eastAsia="en-GB"/>
+              </w:rPr>
+            </w:pPr>
+            <w:r>
+              <w:rPr>
+                <w:rFonts w:ascii="Menlo" w:eastAsia="Times New Roman" w:hAnsi="Menlo" w:cs="Menlo"/>
+                <w:color w:val="D4D4D4"/>
+                <w:sz w:val="18"/>
+                <w:szCs w:val="18"/>
+                <w:lang w:eastAsia="en-GB"/>
+              </w:rPr>
+              <w:t xml:space="preserve">      </w:t>
+            </w:r>
+            <w:r>
+              <w:rPr>
+                <w:rFonts w:ascii="Menlo" w:eastAsia="Times New Roman" w:hAnsi="Menlo" w:cs="Menlo"/>
+                <w:color w:val="569CD6"/>
+                <w:sz w:val="18"/>
+                <w:szCs w:val="18"/>
+                <w:lang w:eastAsia="en-GB"/>
+              </w:rPr>
+              <w:t>inspec_tests</w:t>
+            </w:r>
+            <w:r>
+              <w:rPr>
+                <w:rFonts w:ascii="Menlo" w:eastAsia="Times New Roman" w:hAnsi="Menlo" w:cs="Menlo"/>
+                <w:color w:val="D4D4D4"/>
+                <w:sz w:val="18"/>
+                <w:szCs w:val="18"/>
+                <w:lang w:eastAsia="en-GB"/>
+              </w:rPr>
+              <w:t>:</w:t>
+            </w:r>
+          </w:p>
+          <w:p>
+            <w:pPr>
+              <w:shd w:val="clear" w:color="auto" w:fill="1E1E1E"/>
+              <w:spacing w:line="270" w:lineRule="atLeast"/>
+              <w:rPr>
+                <w:rFonts w:ascii="Menlo" w:eastAsia="Times New Roman" w:hAnsi="Menlo" w:cs="Menlo"/>
+                <w:color w:val="D4D4D4"/>
+                <w:sz w:val="18"/>
+                <w:szCs w:val="18"/>
+                <w:lang w:eastAsia="en-GB"/>
+              </w:rPr>
+            </w:pPr>
+            <w:r>
+              <w:rPr>
+                <w:rFonts w:ascii="Menlo" w:eastAsia="Times New Roman" w:hAnsi="Menlo" w:cs="Menlo"/>
+                <w:color w:val="D4D4D4"/>
+                <w:sz w:val="18"/>
+                <w:szCs w:val="18"/>
+                <w:lang w:eastAsia="en-GB"/>
+              </w:rPr>
+              <w:t xml:space="preserve">        - </w:t>
+            </w:r>
+            <w:r>
+              <w:rPr>
+                <w:rFonts w:ascii="Menlo" w:eastAsia="Times New Roman" w:hAnsi="Menlo" w:cs="Menlo"/>
+                <w:color w:val="CE9178"/>
+                <w:sz w:val="18"/>
+                <w:szCs w:val="18"/>
+                <w:lang w:eastAsia="en-GB"/>
+              </w:rPr>
+              <w:t>test/integration/default</w:t>
+            </w:r>
+          </w:p>
+          <w:p>
+            <w:pPr>
+              <w:shd w:val="clear" w:color="auto" w:fill="1E1E1E"/>
+              <w:spacing w:line="270" w:lineRule="atLeast"/>
+              <w:rPr>
+                <w:rFonts w:ascii="Menlo" w:eastAsia="Times New Roman" w:hAnsi="Menlo" w:cs="Menlo"/>
+                <w:color w:val="D4D4D4"/>
+                <w:sz w:val="18"/>
+                <w:szCs w:val="18"/>
+                <w:lang w:eastAsia="en-GB"/>
+              </w:rPr>
+            </w:pPr>
+            <w:r>
+              <w:rPr>
+                <w:rFonts w:ascii="Menlo" w:eastAsia="Times New Roman" w:hAnsi="Menlo" w:cs="Menlo"/>
+                <w:color w:val="D4D4D4"/>
+                <w:sz w:val="18"/>
+                <w:szCs w:val="18"/>
+                <w:lang w:eastAsia="en-GB"/>
+              </w:rPr>
+              <w:t xml:space="preserve">    </w:t>
+            </w:r>
+            <w:r>
+              <w:rPr>
+                <w:rFonts w:ascii="Menlo" w:eastAsia="Times New Roman" w:hAnsi="Menlo" w:cs="Menlo"/>
+                <w:color w:val="569CD6"/>
+                <w:sz w:val="18"/>
+                <w:szCs w:val="18"/>
+                <w:lang w:eastAsia="en-GB"/>
+              </w:rPr>
+              <w:t>attributes</w:t>
+            </w:r>
+            <w:r>
+              <w:rPr>
+                <w:rFonts w:ascii="Menlo" w:eastAsia="Times New Roman" w:hAnsi="Menlo" w:cs="Menlo"/>
+                <w:color w:val="D4D4D4"/>
+                <w:sz w:val="18"/>
+                <w:szCs w:val="18"/>
+                <w:lang w:eastAsia="en-GB"/>
+              </w:rPr>
+              <w:t>:</w:t>
+            </w:r>
+          </w:p>
+          <w:p/>
+        </w:tc>
+      </w:tr>
+    </w:tbl>
+    <w:p>
+      <w:pPr>
+        <w:ind w:left="720"/>
+      </w:pPr>
+    </w:p>
+    <w:p/>
+    <w:p/>
     <w:p>
       <w:pPr>
         <w:pStyle w:val="ListParagraph"/>
         <w:numPr>
           <w:ilvl w:val="0"/>
-          <w:numId w:val="1"/>
+          <w:numId w:val="3"/>
         </w:numPr>
       </w:pPr>
       <w:r>
-        <w:t>Merge the feature into master</w:t>
-      </w:r>
-    </w:p>
+        <w:t># kitchen create</w:t>
+      </w:r>
+    </w:p>
+    <w:p>
+      <w:pPr>
+        <w:pStyle w:val="ListParagraph"/>
+        <w:numPr>
+          <w:ilvl w:val="0"/>
+          <w:numId w:val="3"/>
+        </w:numPr>
+      </w:pPr>
+      <w:r>
+        <w:t># kitchen list</w:t>
+      </w:r>
+    </w:p>
+    <w:p>
+      <w:pPr>
+        <w:pStyle w:val="ListParagraph"/>
+        <w:numPr>
+          <w:ilvl w:val="0"/>
+          <w:numId w:val="3"/>
+        </w:numPr>
+      </w:pPr>
+      <w:r>
+        <w:t># kitchen converge</w:t>
+      </w:r>
+    </w:p>
+    <w:p>
+      <w:pPr>
+        <w:ind w:left="720"/>
+      </w:pPr>
+      <w:r>
+        <w:t>if this command successful then run</w:t>
+      </w:r>
+    </w:p>
+    <w:p>
+      <w:pPr>
+        <w:pStyle w:val="ListParagraph"/>
+        <w:numPr>
+          <w:ilvl w:val="0"/>
+          <w:numId w:val="3"/>
+        </w:numPr>
+      </w:pPr>
+      <w:r>
+        <w:t># kitchen destroy to remove the setting</w:t>
+      </w:r>
+    </w:p>
+    <w:p/>
+    <w:p>
+      <w:r>
+        <w:t>at point your initial test code is ready for server deployment.</w:t>
+      </w:r>
+    </w:p>
+    <w:p/>
+    <w:p>
+      <w:r>
+        <w:t>You can install this code in any build tool test env for testing.</w:t>
+      </w:r>
+    </w:p>
+    <w:p/>
+    <w:p>
+      <w:pPr>
+        <w:pStyle w:val="ListParagraph"/>
+        <w:numPr>
+          <w:ilvl w:val="0"/>
+          <w:numId w:val="4"/>
+        </w:numPr>
+      </w:pPr>
+      <w:r>
+        <w:t>Check-in this code in gitrepo (this need live demo)</w:t>
+      </w:r>
+    </w:p>
+    <w:p>
+      <w:pPr>
+        <w:pStyle w:val="ListParagraph"/>
+        <w:numPr>
+          <w:ilvl w:val="0"/>
+          <w:numId w:val="4"/>
+        </w:numPr>
+      </w:pPr>
+      <w:r>
+        <w:t>Login to travis ci and sync your newly created repo.</w:t>
+      </w:r>
+    </w:p>
+    <w:p>
+      <w:pPr>
+        <w:pStyle w:val="ListParagraph"/>
+        <w:numPr>
+          <w:ilvl w:val="0"/>
+          <w:numId w:val="4"/>
+        </w:numPr>
+      </w:pPr>
+      <w:r>
+        <w:t>To build the code create .travis.yml (you need to progress line by line with below code to make the understanding how docker build works).</w:t>
+      </w:r>
+    </w:p>
+    <w:tbl>
+      <w:tblPr>
+        <w:tblStyle w:val="TableGrid"/>
+        <w:tblW w:w="0" w:type="auto"/>
+        <w:tblInd w:w="720" w:type="dxa"/>
+        <w:tblLook w:val="04A0" w:firstRow="1" w:lastRow="0" w:firstColumn="1" w:lastColumn="0" w:noHBand="0" w:noVBand="1"/>
+      </w:tblPr>
+      <w:tblGrid>
+        <w:gridCol w:w="8290"/>
+      </w:tblGrid>
+      <w:tr>
+        <w:tc>
+          <w:tcPr>
+            <w:tcW w:w="9010" w:type="dxa"/>
+          </w:tcPr>
+          <w:p>
+            <w:pPr>
+              <w:pStyle w:val="ListParagraph"/>
+              <w:numPr>
+                <w:ilvl w:val="0"/>
+                <w:numId w:val="4"/>
+              </w:numPr>
+              <w:shd w:val="clear" w:color="auto" w:fill="1E1E1E"/>
+              <w:spacing w:line="270" w:lineRule="atLeast"/>
+              <w:rPr>
+                <w:rFonts w:ascii="Menlo" w:eastAsia="Times New Roman" w:hAnsi="Menlo" w:cs="Menlo"/>
+                <w:color w:val="D4D4D4"/>
+                <w:sz w:val="18"/>
+                <w:szCs w:val="18"/>
+                <w:lang w:eastAsia="en-GB"/>
+              </w:rPr>
+            </w:pPr>
+            <w:r>
+              <w:rPr>
+                <w:rFonts w:ascii="Menlo" w:eastAsia="Times New Roman" w:hAnsi="Menlo" w:cs="Menlo"/>
+                <w:color w:val="569CD6"/>
+                <w:sz w:val="18"/>
+                <w:szCs w:val="18"/>
+                <w:lang w:eastAsia="en-GB"/>
+              </w:rPr>
+              <w:t>sudo</w:t>
+            </w:r>
+            <w:r>
+              <w:rPr>
+                <w:rFonts w:ascii="Menlo" w:eastAsia="Times New Roman" w:hAnsi="Menlo" w:cs="Menlo"/>
+                <w:color w:val="D4D4D4"/>
+                <w:sz w:val="18"/>
+                <w:szCs w:val="18"/>
+                <w:lang w:eastAsia="en-GB"/>
+              </w:rPr>
+              <w:t xml:space="preserve">: </w:t>
+            </w:r>
+            <w:r>
+              <w:rPr>
+                <w:rFonts w:ascii="Menlo" w:eastAsia="Times New Roman" w:hAnsi="Menlo" w:cs="Menlo"/>
+                <w:color w:val="CE9178"/>
+                <w:sz w:val="18"/>
+                <w:szCs w:val="18"/>
+                <w:lang w:eastAsia="en-GB"/>
+              </w:rPr>
+              <w:t>required</w:t>
+            </w:r>
+          </w:p>
+          <w:p>
+            <w:pPr>
+              <w:pStyle w:val="ListParagraph"/>
+              <w:numPr>
+                <w:ilvl w:val="0"/>
+                <w:numId w:val="4"/>
+              </w:numPr>
+              <w:shd w:val="clear" w:color="auto" w:fill="1E1E1E"/>
+              <w:spacing w:line="270" w:lineRule="atLeast"/>
+              <w:rPr>
+                <w:rFonts w:ascii="Menlo" w:eastAsia="Times New Roman" w:hAnsi="Menlo" w:cs="Menlo"/>
+                <w:color w:val="D4D4D4"/>
+                <w:sz w:val="18"/>
+                <w:szCs w:val="18"/>
+                <w:lang w:eastAsia="en-GB"/>
+              </w:rPr>
+            </w:pPr>
+            <w:r>
+              <w:rPr>
+                <w:rFonts w:ascii="Menlo" w:eastAsia="Times New Roman" w:hAnsi="Menlo" w:cs="Menlo"/>
+                <w:color w:val="569CD6"/>
+                <w:sz w:val="18"/>
+                <w:szCs w:val="18"/>
+                <w:lang w:eastAsia="en-GB"/>
+              </w:rPr>
+              <w:t>addons</w:t>
+            </w:r>
+            <w:r>
+              <w:rPr>
+                <w:rFonts w:ascii="Menlo" w:eastAsia="Times New Roman" w:hAnsi="Menlo" w:cs="Menlo"/>
+                <w:color w:val="D4D4D4"/>
+                <w:sz w:val="18"/>
+                <w:szCs w:val="18"/>
+                <w:lang w:eastAsia="en-GB"/>
+              </w:rPr>
+              <w:t>:</w:t>
+            </w:r>
+          </w:p>
+          <w:p>
+            <w:pPr>
+              <w:pStyle w:val="ListParagraph"/>
+              <w:numPr>
+                <w:ilvl w:val="0"/>
+                <w:numId w:val="4"/>
+              </w:numPr>
+              <w:shd w:val="clear" w:color="auto" w:fill="1E1E1E"/>
+              <w:spacing w:line="270" w:lineRule="atLeast"/>
+              <w:rPr>
+                <w:rFonts w:ascii="Menlo" w:eastAsia="Times New Roman" w:hAnsi="Menlo" w:cs="Menlo"/>
+                <w:color w:val="D4D4D4"/>
+                <w:sz w:val="18"/>
+                <w:szCs w:val="18"/>
+                <w:lang w:eastAsia="en-GB"/>
+              </w:rPr>
+            </w:pPr>
+            <w:r>
+              <w:rPr>
+                <w:rFonts w:ascii="Menlo" w:eastAsia="Times New Roman" w:hAnsi="Menlo" w:cs="Menlo"/>
+                <w:color w:val="D4D4D4"/>
+                <w:sz w:val="18"/>
+                <w:szCs w:val="18"/>
+                <w:lang w:eastAsia="en-GB"/>
+              </w:rPr>
+              <w:t xml:space="preserve">  </w:t>
+            </w:r>
+            <w:r>
+              <w:rPr>
+                <w:rFonts w:ascii="Menlo" w:eastAsia="Times New Roman" w:hAnsi="Menlo" w:cs="Menlo"/>
+                <w:color w:val="569CD6"/>
+                <w:sz w:val="18"/>
+                <w:szCs w:val="18"/>
+                <w:lang w:eastAsia="en-GB"/>
+              </w:rPr>
+              <w:t>apt</w:t>
+            </w:r>
+            <w:r>
+              <w:rPr>
+                <w:rFonts w:ascii="Menlo" w:eastAsia="Times New Roman" w:hAnsi="Menlo" w:cs="Menlo"/>
+                <w:color w:val="D4D4D4"/>
+                <w:sz w:val="18"/>
+                <w:szCs w:val="18"/>
+                <w:lang w:eastAsia="en-GB"/>
+              </w:rPr>
+              <w:t>:</w:t>
+            </w:r>
+          </w:p>
+          <w:p>
+            <w:pPr>
+              <w:pStyle w:val="ListParagraph"/>
+              <w:numPr>
+                <w:ilvl w:val="0"/>
+                <w:numId w:val="4"/>
+              </w:numPr>
+              <w:shd w:val="clear" w:color="auto" w:fill="1E1E1E"/>
+              <w:spacing w:line="270" w:lineRule="atLeast"/>
+              <w:rPr>
+                <w:rFonts w:ascii="Menlo" w:eastAsia="Times New Roman" w:hAnsi="Menlo" w:cs="Menlo"/>
+                <w:color w:val="D4D4D4"/>
+                <w:sz w:val="18"/>
+                <w:szCs w:val="18"/>
+                <w:lang w:eastAsia="en-GB"/>
+              </w:rPr>
+            </w:pPr>
+            <w:r>
+              <w:rPr>
+                <w:rFonts w:ascii="Menlo" w:eastAsia="Times New Roman" w:hAnsi="Menlo" w:cs="Menlo"/>
+                <w:color w:val="D4D4D4"/>
+                <w:sz w:val="18"/>
+                <w:szCs w:val="18"/>
+                <w:lang w:eastAsia="en-GB"/>
+              </w:rPr>
+              <w:t xml:space="preserve">    </w:t>
+            </w:r>
+            <w:r>
+              <w:rPr>
+                <w:rFonts w:ascii="Menlo" w:eastAsia="Times New Roman" w:hAnsi="Menlo" w:cs="Menlo"/>
+                <w:color w:val="569CD6"/>
+                <w:sz w:val="18"/>
+                <w:szCs w:val="18"/>
+                <w:lang w:eastAsia="en-GB"/>
+              </w:rPr>
+              <w:t>sources</w:t>
+            </w:r>
+            <w:r>
+              <w:rPr>
+                <w:rFonts w:ascii="Menlo" w:eastAsia="Times New Roman" w:hAnsi="Menlo" w:cs="Menlo"/>
+                <w:color w:val="D4D4D4"/>
+                <w:sz w:val="18"/>
+                <w:szCs w:val="18"/>
+                <w:lang w:eastAsia="en-GB"/>
+              </w:rPr>
+              <w:t>:</w:t>
+            </w:r>
+          </w:p>
+          <w:p>
+            <w:pPr>
+              <w:pStyle w:val="ListParagraph"/>
+              <w:numPr>
+                <w:ilvl w:val="0"/>
+                <w:numId w:val="4"/>
+              </w:numPr>
+              <w:shd w:val="clear" w:color="auto" w:fill="1E1E1E"/>
+              <w:spacing w:line="270" w:lineRule="atLeast"/>
+              <w:rPr>
+                <w:rFonts w:ascii="Menlo" w:eastAsia="Times New Roman" w:hAnsi="Menlo" w:cs="Menlo"/>
+                <w:color w:val="D4D4D4"/>
+                <w:sz w:val="18"/>
+                <w:szCs w:val="18"/>
+                <w:lang w:eastAsia="en-GB"/>
+              </w:rPr>
+            </w:pPr>
+            <w:r>
+              <w:rPr>
+                <w:rFonts w:ascii="Menlo" w:eastAsia="Times New Roman" w:hAnsi="Menlo" w:cs="Menlo"/>
+                <w:color w:val="D4D4D4"/>
+                <w:sz w:val="18"/>
+                <w:szCs w:val="18"/>
+                <w:lang w:eastAsia="en-GB"/>
+              </w:rPr>
+              <w:t xml:space="preserve">    - </w:t>
+            </w:r>
+            <w:r>
+              <w:rPr>
+                <w:rFonts w:ascii="Menlo" w:eastAsia="Times New Roman" w:hAnsi="Menlo" w:cs="Menlo"/>
+                <w:color w:val="CE9178"/>
+                <w:sz w:val="18"/>
+                <w:szCs w:val="18"/>
+                <w:lang w:eastAsia="en-GB"/>
+              </w:rPr>
+              <w:t>chef-stable-precise</w:t>
+            </w:r>
+          </w:p>
+          <w:p>
+            <w:pPr>
+              <w:pStyle w:val="ListParagraph"/>
+              <w:numPr>
+                <w:ilvl w:val="0"/>
+                <w:numId w:val="4"/>
+              </w:numPr>
+              <w:shd w:val="clear" w:color="auto" w:fill="1E1E1E"/>
+              <w:spacing w:line="270" w:lineRule="atLeast"/>
+              <w:rPr>
+                <w:rFonts w:ascii="Menlo" w:eastAsia="Times New Roman" w:hAnsi="Menlo" w:cs="Menlo"/>
+                <w:color w:val="D4D4D4"/>
+                <w:sz w:val="18"/>
+                <w:szCs w:val="18"/>
+                <w:lang w:eastAsia="en-GB"/>
+              </w:rPr>
+            </w:pPr>
+            <w:r>
+              <w:rPr>
+                <w:rFonts w:ascii="Menlo" w:eastAsia="Times New Roman" w:hAnsi="Menlo" w:cs="Menlo"/>
+                <w:color w:val="D4D4D4"/>
+                <w:sz w:val="18"/>
+                <w:szCs w:val="18"/>
+                <w:lang w:eastAsia="en-GB"/>
+              </w:rPr>
+              <w:t xml:space="preserve">    </w:t>
+            </w:r>
+            <w:r>
+              <w:rPr>
+                <w:rFonts w:ascii="Menlo" w:eastAsia="Times New Roman" w:hAnsi="Menlo" w:cs="Menlo"/>
+                <w:color w:val="569CD6"/>
+                <w:sz w:val="18"/>
+                <w:szCs w:val="18"/>
+                <w:lang w:eastAsia="en-GB"/>
+              </w:rPr>
+              <w:t>packages</w:t>
+            </w:r>
+            <w:r>
+              <w:rPr>
+                <w:rFonts w:ascii="Menlo" w:eastAsia="Times New Roman" w:hAnsi="Menlo" w:cs="Menlo"/>
+                <w:color w:val="D4D4D4"/>
+                <w:sz w:val="18"/>
+                <w:szCs w:val="18"/>
+                <w:lang w:eastAsia="en-GB"/>
+              </w:rPr>
+              <w:t>:</w:t>
+            </w:r>
+          </w:p>
+          <w:p>
+            <w:pPr>
+              <w:pStyle w:val="ListParagraph"/>
+              <w:numPr>
+                <w:ilvl w:val="0"/>
+                <w:numId w:val="4"/>
+              </w:numPr>
+              <w:shd w:val="clear" w:color="auto" w:fill="1E1E1E"/>
+              <w:spacing w:line="270" w:lineRule="atLeast"/>
+              <w:rPr>
+                <w:rFonts w:ascii="Menlo" w:eastAsia="Times New Roman" w:hAnsi="Menlo" w:cs="Menlo"/>
+                <w:color w:val="D4D4D4"/>
+                <w:sz w:val="18"/>
+                <w:szCs w:val="18"/>
+                <w:lang w:eastAsia="en-GB"/>
+              </w:rPr>
+            </w:pPr>
+            <w:r>
+              <w:rPr>
+                <w:rFonts w:ascii="Menlo" w:eastAsia="Times New Roman" w:hAnsi="Menlo" w:cs="Menlo"/>
+                <w:color w:val="D4D4D4"/>
+                <w:sz w:val="18"/>
+                <w:szCs w:val="18"/>
+                <w:lang w:eastAsia="en-GB"/>
+              </w:rPr>
+              <w:t xml:space="preserve">    - </w:t>
+            </w:r>
+            <w:r>
+              <w:rPr>
+                <w:rFonts w:ascii="Menlo" w:eastAsia="Times New Roman" w:hAnsi="Menlo" w:cs="Menlo"/>
+                <w:color w:val="CE9178"/>
+                <w:sz w:val="18"/>
+                <w:szCs w:val="18"/>
+                <w:lang w:eastAsia="en-GB"/>
+              </w:rPr>
+              <w:t>chefdk</w:t>
+            </w:r>
+          </w:p>
+          <w:p>
+            <w:pPr>
+              <w:pStyle w:val="ListParagraph"/>
+              <w:numPr>
+                <w:ilvl w:val="0"/>
+                <w:numId w:val="4"/>
+              </w:numPr>
+              <w:shd w:val="clear" w:color="auto" w:fill="1E1E1E"/>
+              <w:spacing w:line="270" w:lineRule="atLeast"/>
+              <w:rPr>
+                <w:rFonts w:ascii="Menlo" w:eastAsia="Times New Roman" w:hAnsi="Menlo" w:cs="Menlo"/>
+                <w:color w:val="D4D4D4"/>
+                <w:sz w:val="18"/>
+                <w:szCs w:val="18"/>
+                <w:lang w:eastAsia="en-GB"/>
+              </w:rPr>
+            </w:pPr>
+          </w:p>
+          <w:p>
+            <w:pPr>
+              <w:pStyle w:val="ListParagraph"/>
+              <w:numPr>
+                <w:ilvl w:val="0"/>
+                <w:numId w:val="4"/>
+              </w:numPr>
+              <w:shd w:val="clear" w:color="auto" w:fill="1E1E1E"/>
+              <w:spacing w:line="270" w:lineRule="atLeast"/>
+              <w:rPr>
+                <w:rFonts w:ascii="Menlo" w:eastAsia="Times New Roman" w:hAnsi="Menlo" w:cs="Menlo"/>
+                <w:color w:val="D4D4D4"/>
+                <w:sz w:val="18"/>
+                <w:szCs w:val="18"/>
+                <w:lang w:eastAsia="en-GB"/>
+              </w:rPr>
+            </w:pPr>
+            <w:r>
+              <w:rPr>
+                <w:rFonts w:ascii="Menlo" w:eastAsia="Times New Roman" w:hAnsi="Menlo" w:cs="Menlo"/>
+                <w:color w:val="569CD6"/>
+                <w:sz w:val="18"/>
+                <w:szCs w:val="18"/>
+                <w:lang w:eastAsia="en-GB"/>
+              </w:rPr>
+              <w:t>install</w:t>
+            </w:r>
+            <w:r>
+              <w:rPr>
+                <w:rFonts w:ascii="Menlo" w:eastAsia="Times New Roman" w:hAnsi="Menlo" w:cs="Menlo"/>
+                <w:color w:val="D4D4D4"/>
+                <w:sz w:val="18"/>
+                <w:szCs w:val="18"/>
+                <w:lang w:eastAsia="en-GB"/>
+              </w:rPr>
+              <w:t xml:space="preserve">:  </w:t>
+            </w:r>
+            <w:r>
+              <w:rPr>
+                <w:rFonts w:ascii="Menlo" w:eastAsia="Times New Roman" w:hAnsi="Menlo" w:cs="Menlo"/>
+                <w:color w:val="CE9178"/>
+                <w:sz w:val="18"/>
+                <w:szCs w:val="18"/>
+                <w:lang w:eastAsia="en-GB"/>
+              </w:rPr>
+              <w:t>echo "skip bundle install"</w:t>
+            </w:r>
+          </w:p>
+          <w:p>
+            <w:pPr>
+              <w:pStyle w:val="ListParagraph"/>
+              <w:numPr>
+                <w:ilvl w:val="0"/>
+                <w:numId w:val="4"/>
+              </w:numPr>
+              <w:shd w:val="clear" w:color="auto" w:fill="1E1E1E"/>
+              <w:spacing w:line="270" w:lineRule="atLeast"/>
+              <w:rPr>
+                <w:rFonts w:ascii="Menlo" w:eastAsia="Times New Roman" w:hAnsi="Menlo" w:cs="Menlo"/>
+                <w:color w:val="D4D4D4"/>
+                <w:sz w:val="18"/>
+                <w:szCs w:val="18"/>
+                <w:lang w:eastAsia="en-GB"/>
+              </w:rPr>
+            </w:pPr>
+          </w:p>
+          <w:p>
+            <w:pPr>
+              <w:pStyle w:val="ListParagraph"/>
+              <w:numPr>
+                <w:ilvl w:val="0"/>
+                <w:numId w:val="4"/>
+              </w:numPr>
+              <w:shd w:val="clear" w:color="auto" w:fill="1E1E1E"/>
+              <w:spacing w:line="270" w:lineRule="atLeast"/>
+              <w:rPr>
+                <w:rFonts w:ascii="Menlo" w:eastAsia="Times New Roman" w:hAnsi="Menlo" w:cs="Menlo"/>
+                <w:color w:val="D4D4D4"/>
+                <w:sz w:val="18"/>
+                <w:szCs w:val="18"/>
+                <w:lang w:eastAsia="en-GB"/>
+              </w:rPr>
+            </w:pPr>
+            <w:r>
+              <w:rPr>
+                <w:rFonts w:ascii="Menlo" w:eastAsia="Times New Roman" w:hAnsi="Menlo" w:cs="Menlo"/>
+                <w:color w:val="569CD6"/>
+                <w:sz w:val="18"/>
+                <w:szCs w:val="18"/>
+                <w:lang w:eastAsia="en-GB"/>
+              </w:rPr>
+              <w:t>services</w:t>
+            </w:r>
+            <w:r>
+              <w:rPr>
+                <w:rFonts w:ascii="Menlo" w:eastAsia="Times New Roman" w:hAnsi="Menlo" w:cs="Menlo"/>
+                <w:color w:val="D4D4D4"/>
+                <w:sz w:val="18"/>
+                <w:szCs w:val="18"/>
+                <w:lang w:eastAsia="en-GB"/>
+              </w:rPr>
+              <w:t>:</w:t>
+            </w:r>
+          </w:p>
+          <w:p>
+            <w:pPr>
+              <w:pStyle w:val="ListParagraph"/>
+              <w:numPr>
+                <w:ilvl w:val="0"/>
+                <w:numId w:val="4"/>
+              </w:numPr>
+              <w:shd w:val="clear" w:color="auto" w:fill="1E1E1E"/>
+              <w:spacing w:line="270" w:lineRule="atLeast"/>
+              <w:rPr>
+                <w:rFonts w:ascii="Menlo" w:eastAsia="Times New Roman" w:hAnsi="Menlo" w:cs="Menlo"/>
+                <w:color w:val="D4D4D4"/>
+                <w:sz w:val="18"/>
+                <w:szCs w:val="18"/>
+                <w:lang w:eastAsia="en-GB"/>
+              </w:rPr>
+            </w:pPr>
+            <w:r>
+              <w:rPr>
+                <w:rFonts w:ascii="Menlo" w:eastAsia="Times New Roman" w:hAnsi="Menlo" w:cs="Menlo"/>
+                <w:color w:val="D4D4D4"/>
+                <w:sz w:val="18"/>
+                <w:szCs w:val="18"/>
+                <w:lang w:eastAsia="en-GB"/>
+              </w:rPr>
+              <w:t xml:space="preserve">  - </w:t>
+            </w:r>
+            <w:r>
+              <w:rPr>
+                <w:rFonts w:ascii="Menlo" w:eastAsia="Times New Roman" w:hAnsi="Menlo" w:cs="Menlo"/>
+                <w:color w:val="CE9178"/>
+                <w:sz w:val="18"/>
+                <w:szCs w:val="18"/>
+                <w:lang w:eastAsia="en-GB"/>
+              </w:rPr>
+              <w:t>docker</w:t>
+            </w:r>
+          </w:p>
+          <w:p>
+            <w:pPr>
+              <w:pStyle w:val="ListParagraph"/>
+              <w:numPr>
+                <w:ilvl w:val="0"/>
+                <w:numId w:val="4"/>
+              </w:numPr>
+              <w:shd w:val="clear" w:color="auto" w:fill="1E1E1E"/>
+              <w:spacing w:line="270" w:lineRule="atLeast"/>
+              <w:rPr>
+                <w:rFonts w:ascii="Menlo" w:eastAsia="Times New Roman" w:hAnsi="Menlo" w:cs="Menlo"/>
+                <w:color w:val="D4D4D4"/>
+                <w:sz w:val="18"/>
+                <w:szCs w:val="18"/>
+                <w:lang w:eastAsia="en-GB"/>
+              </w:rPr>
+            </w:pPr>
+          </w:p>
+          <w:p>
+            <w:pPr>
+              <w:pStyle w:val="ListParagraph"/>
+              <w:numPr>
+                <w:ilvl w:val="0"/>
+                <w:numId w:val="4"/>
+              </w:numPr>
+              <w:shd w:val="clear" w:color="auto" w:fill="1E1E1E"/>
+              <w:spacing w:line="270" w:lineRule="atLeast"/>
+              <w:rPr>
+                <w:rFonts w:ascii="Menlo" w:eastAsia="Times New Roman" w:hAnsi="Menlo" w:cs="Menlo"/>
+                <w:color w:val="D4D4D4"/>
+                <w:sz w:val="18"/>
+                <w:szCs w:val="18"/>
+                <w:lang w:eastAsia="en-GB"/>
+              </w:rPr>
+            </w:pPr>
+            <w:r>
+              <w:rPr>
+                <w:rFonts w:ascii="Menlo" w:eastAsia="Times New Roman" w:hAnsi="Menlo" w:cs="Menlo"/>
+                <w:color w:val="569CD6"/>
+                <w:sz w:val="18"/>
+                <w:szCs w:val="18"/>
+                <w:lang w:eastAsia="en-GB"/>
+              </w:rPr>
+              <w:t>env</w:t>
+            </w:r>
+            <w:r>
+              <w:rPr>
+                <w:rFonts w:ascii="Menlo" w:eastAsia="Times New Roman" w:hAnsi="Menlo" w:cs="Menlo"/>
+                <w:color w:val="D4D4D4"/>
+                <w:sz w:val="18"/>
+                <w:szCs w:val="18"/>
+                <w:lang w:eastAsia="en-GB"/>
+              </w:rPr>
+              <w:t>:</w:t>
+            </w:r>
+          </w:p>
+          <w:p>
+            <w:pPr>
+              <w:pStyle w:val="ListParagraph"/>
+              <w:numPr>
+                <w:ilvl w:val="0"/>
+                <w:numId w:val="4"/>
+              </w:numPr>
+              <w:shd w:val="clear" w:color="auto" w:fill="1E1E1E"/>
+              <w:spacing w:line="270" w:lineRule="atLeast"/>
+              <w:rPr>
+                <w:rFonts w:ascii="Menlo" w:eastAsia="Times New Roman" w:hAnsi="Menlo" w:cs="Menlo"/>
+                <w:color w:val="D4D4D4"/>
+                <w:sz w:val="18"/>
+                <w:szCs w:val="18"/>
+                <w:lang w:eastAsia="en-GB"/>
+              </w:rPr>
+            </w:pPr>
+            <w:r>
+              <w:rPr>
+                <w:rFonts w:ascii="Menlo" w:eastAsia="Times New Roman" w:hAnsi="Menlo" w:cs="Menlo"/>
+                <w:color w:val="D4D4D4"/>
+                <w:sz w:val="18"/>
+                <w:szCs w:val="18"/>
+                <w:lang w:eastAsia="en-GB"/>
+              </w:rPr>
+              <w:t xml:space="preserve">  </w:t>
+            </w:r>
+            <w:r>
+              <w:rPr>
+                <w:rFonts w:ascii="Menlo" w:eastAsia="Times New Roman" w:hAnsi="Menlo" w:cs="Menlo"/>
+                <w:color w:val="569CD6"/>
+                <w:sz w:val="18"/>
+                <w:szCs w:val="18"/>
+                <w:lang w:eastAsia="en-GB"/>
+              </w:rPr>
+              <w:t>matrix</w:t>
+            </w:r>
+            <w:r>
+              <w:rPr>
+                <w:rFonts w:ascii="Menlo" w:eastAsia="Times New Roman" w:hAnsi="Menlo" w:cs="Menlo"/>
+                <w:color w:val="D4D4D4"/>
+                <w:sz w:val="18"/>
+                <w:szCs w:val="18"/>
+                <w:lang w:eastAsia="en-GB"/>
+              </w:rPr>
+              <w:t>:</w:t>
+            </w:r>
+          </w:p>
+          <w:p>
+            <w:pPr>
+              <w:pStyle w:val="ListParagraph"/>
+              <w:numPr>
+                <w:ilvl w:val="0"/>
+                <w:numId w:val="4"/>
+              </w:numPr>
+              <w:shd w:val="clear" w:color="auto" w:fill="1E1E1E"/>
+              <w:spacing w:line="270" w:lineRule="atLeast"/>
+              <w:rPr>
+                <w:rFonts w:ascii="Menlo" w:eastAsia="Times New Roman" w:hAnsi="Menlo" w:cs="Menlo"/>
+                <w:color w:val="D4D4D4"/>
+                <w:sz w:val="18"/>
+                <w:szCs w:val="18"/>
+                <w:lang w:eastAsia="en-GB"/>
+              </w:rPr>
+            </w:pPr>
+            <w:r>
+              <w:rPr>
+                <w:rFonts w:ascii="Menlo" w:eastAsia="Times New Roman" w:hAnsi="Menlo" w:cs="Menlo"/>
+                <w:color w:val="D4D4D4"/>
+                <w:sz w:val="18"/>
+                <w:szCs w:val="18"/>
+                <w:lang w:eastAsia="en-GB"/>
+              </w:rPr>
+              <w:t xml:space="preserve">  - </w:t>
+            </w:r>
+            <w:r>
+              <w:rPr>
+                <w:rFonts w:ascii="Menlo" w:eastAsia="Times New Roman" w:hAnsi="Menlo" w:cs="Menlo"/>
+                <w:color w:val="CE9178"/>
+                <w:sz w:val="18"/>
+                <w:szCs w:val="18"/>
+                <w:lang w:eastAsia="en-GB"/>
+              </w:rPr>
+              <w:t>CHEF_VERSION=latest LANGUAGE=ruby OS=centos-7</w:t>
+            </w:r>
+          </w:p>
+          <w:p>
+            <w:pPr>
+              <w:pStyle w:val="ListParagraph"/>
+              <w:numPr>
+                <w:ilvl w:val="0"/>
+                <w:numId w:val="4"/>
+              </w:numPr>
+              <w:shd w:val="clear" w:color="auto" w:fill="1E1E1E"/>
+              <w:spacing w:line="270" w:lineRule="atLeast"/>
+              <w:rPr>
+                <w:rFonts w:ascii="Menlo" w:eastAsia="Times New Roman" w:hAnsi="Menlo" w:cs="Menlo"/>
+                <w:color w:val="D4D4D4"/>
+                <w:sz w:val="18"/>
+                <w:szCs w:val="18"/>
+                <w:lang w:eastAsia="en-GB"/>
+              </w:rPr>
+            </w:pPr>
+            <w:r>
+              <w:rPr>
+                <w:rFonts w:ascii="Menlo" w:eastAsia="Times New Roman" w:hAnsi="Menlo" w:cs="Menlo"/>
+                <w:color w:val="D4D4D4"/>
+                <w:sz w:val="18"/>
+                <w:szCs w:val="18"/>
+                <w:lang w:eastAsia="en-GB"/>
+              </w:rPr>
+              <w:t xml:space="preserve">  </w:t>
+            </w:r>
+          </w:p>
+          <w:p>
+            <w:pPr>
+              <w:pStyle w:val="ListParagraph"/>
+              <w:numPr>
+                <w:ilvl w:val="0"/>
+                <w:numId w:val="4"/>
+              </w:numPr>
+              <w:shd w:val="clear" w:color="auto" w:fill="1E1E1E"/>
+              <w:spacing w:line="270" w:lineRule="atLeast"/>
+              <w:rPr>
+                <w:rFonts w:ascii="Menlo" w:eastAsia="Times New Roman" w:hAnsi="Menlo" w:cs="Menlo"/>
+                <w:color w:val="D4D4D4"/>
+                <w:sz w:val="18"/>
+                <w:szCs w:val="18"/>
+                <w:lang w:eastAsia="en-GB"/>
+              </w:rPr>
+            </w:pPr>
+            <w:r>
+              <w:rPr>
+                <w:rFonts w:ascii="Menlo" w:eastAsia="Times New Roman" w:hAnsi="Menlo" w:cs="Menlo"/>
+                <w:color w:val="569CD6"/>
+                <w:sz w:val="18"/>
+                <w:szCs w:val="18"/>
+                <w:lang w:eastAsia="en-GB"/>
+              </w:rPr>
+              <w:t>language</w:t>
+            </w:r>
+            <w:r>
+              <w:rPr>
+                <w:rFonts w:ascii="Menlo" w:eastAsia="Times New Roman" w:hAnsi="Menlo" w:cs="Menlo"/>
+                <w:color w:val="D4D4D4"/>
+                <w:sz w:val="18"/>
+                <w:szCs w:val="18"/>
+                <w:lang w:eastAsia="en-GB"/>
+              </w:rPr>
+              <w:t xml:space="preserve">: </w:t>
+            </w:r>
+            <w:r>
+              <w:rPr>
+                <w:rFonts w:ascii="Menlo" w:eastAsia="Times New Roman" w:hAnsi="Menlo" w:cs="Menlo"/>
+                <w:color w:val="CE9178"/>
+                <w:sz w:val="18"/>
+                <w:szCs w:val="18"/>
+                <w:lang w:eastAsia="en-GB"/>
+              </w:rPr>
+              <w:t>ruby</w:t>
+            </w:r>
+          </w:p>
+          <w:p>
+            <w:pPr>
+              <w:pStyle w:val="ListParagraph"/>
+              <w:numPr>
+                <w:ilvl w:val="0"/>
+                <w:numId w:val="4"/>
+              </w:numPr>
+              <w:shd w:val="clear" w:color="auto" w:fill="1E1E1E"/>
+              <w:spacing w:line="270" w:lineRule="atLeast"/>
+              <w:rPr>
+                <w:rFonts w:ascii="Menlo" w:eastAsia="Times New Roman" w:hAnsi="Menlo" w:cs="Menlo"/>
+                <w:color w:val="D4D4D4"/>
+                <w:sz w:val="18"/>
+                <w:szCs w:val="18"/>
+                <w:lang w:eastAsia="en-GB"/>
+              </w:rPr>
+            </w:pPr>
+            <w:r>
+              <w:rPr>
+                <w:rFonts w:ascii="Menlo" w:eastAsia="Times New Roman" w:hAnsi="Menlo" w:cs="Menlo"/>
+                <w:color w:val="569CD6"/>
+                <w:sz w:val="18"/>
+                <w:szCs w:val="18"/>
+                <w:lang w:eastAsia="en-GB"/>
+              </w:rPr>
+              <w:t>before_script</w:t>
+            </w:r>
+            <w:r>
+              <w:rPr>
+                <w:rFonts w:ascii="Menlo" w:eastAsia="Times New Roman" w:hAnsi="Menlo" w:cs="Menlo"/>
+                <w:color w:val="D4D4D4"/>
+                <w:sz w:val="18"/>
+                <w:szCs w:val="18"/>
+                <w:lang w:eastAsia="en-GB"/>
+              </w:rPr>
+              <w:t>:</w:t>
+            </w:r>
+          </w:p>
+          <w:p>
+            <w:pPr>
+              <w:pStyle w:val="ListParagraph"/>
+              <w:numPr>
+                <w:ilvl w:val="0"/>
+                <w:numId w:val="4"/>
+              </w:numPr>
+              <w:shd w:val="clear" w:color="auto" w:fill="1E1E1E"/>
+              <w:spacing w:line="270" w:lineRule="atLeast"/>
+              <w:rPr>
+                <w:rFonts w:ascii="Menlo" w:eastAsia="Times New Roman" w:hAnsi="Menlo" w:cs="Menlo"/>
+                <w:color w:val="D4D4D4"/>
+                <w:sz w:val="18"/>
+                <w:szCs w:val="18"/>
+                <w:lang w:eastAsia="en-GB"/>
+              </w:rPr>
+            </w:pPr>
+            <w:r>
+              <w:rPr>
+                <w:rFonts w:ascii="Menlo" w:eastAsia="Times New Roman" w:hAnsi="Menlo" w:cs="Menlo"/>
+                <w:color w:val="D4D4D4"/>
+                <w:sz w:val="18"/>
+                <w:szCs w:val="18"/>
+                <w:lang w:eastAsia="en-GB"/>
+              </w:rPr>
+              <w:t xml:space="preserve">- </w:t>
+            </w:r>
+            <w:r>
+              <w:rPr>
+                <w:rFonts w:ascii="Menlo" w:eastAsia="Times New Roman" w:hAnsi="Menlo" w:cs="Menlo"/>
+                <w:color w:val="CE9178"/>
+                <w:sz w:val="18"/>
+                <w:szCs w:val="18"/>
+                <w:lang w:eastAsia="en-GB"/>
+              </w:rPr>
+              <w:t>eval "$(/opt/chefdk/bin/chef shell-init bash)"</w:t>
+            </w:r>
+          </w:p>
+          <w:p>
+            <w:pPr>
+              <w:pStyle w:val="ListParagraph"/>
+              <w:numPr>
+                <w:ilvl w:val="0"/>
+                <w:numId w:val="4"/>
+              </w:numPr>
+              <w:shd w:val="clear" w:color="auto" w:fill="1E1E1E"/>
+              <w:spacing w:line="270" w:lineRule="atLeast"/>
+              <w:rPr>
+                <w:rFonts w:ascii="Menlo" w:eastAsia="Times New Roman" w:hAnsi="Menlo" w:cs="Menlo"/>
+                <w:color w:val="D4D4D4"/>
+                <w:sz w:val="18"/>
+                <w:szCs w:val="18"/>
+                <w:lang w:eastAsia="en-GB"/>
+              </w:rPr>
+            </w:pPr>
+            <w:r>
+              <w:rPr>
+                <w:rFonts w:ascii="Menlo" w:eastAsia="Times New Roman" w:hAnsi="Menlo" w:cs="Menlo"/>
+                <w:color w:val="D4D4D4"/>
+                <w:sz w:val="18"/>
+                <w:szCs w:val="18"/>
+                <w:lang w:eastAsia="en-GB"/>
+              </w:rPr>
+              <w:t xml:space="preserve">- </w:t>
+            </w:r>
+            <w:r>
+              <w:rPr>
+                <w:rFonts w:ascii="Menlo" w:eastAsia="Times New Roman" w:hAnsi="Menlo" w:cs="Menlo"/>
+                <w:color w:val="CE9178"/>
+                <w:sz w:val="18"/>
+                <w:szCs w:val="18"/>
+                <w:lang w:eastAsia="en-GB"/>
+              </w:rPr>
+              <w:t>/opt/chefdk/bin/chef gem install kitchen-docker test-kitchen  foodcritic  kitchen-inspec  berkshelf rake</w:t>
+            </w:r>
+          </w:p>
+          <w:p>
+            <w:pPr>
+              <w:pStyle w:val="ListParagraph"/>
+              <w:numPr>
+                <w:ilvl w:val="0"/>
+                <w:numId w:val="4"/>
+              </w:numPr>
+              <w:shd w:val="clear" w:color="auto" w:fill="1E1E1E"/>
+              <w:spacing w:line="270" w:lineRule="atLeast"/>
+              <w:rPr>
+                <w:rFonts w:ascii="Menlo" w:eastAsia="Times New Roman" w:hAnsi="Menlo" w:cs="Menlo"/>
+                <w:color w:val="D4D4D4"/>
+                <w:sz w:val="18"/>
+                <w:szCs w:val="18"/>
+                <w:lang w:eastAsia="en-GB"/>
+              </w:rPr>
+            </w:pPr>
+            <w:r>
+              <w:rPr>
+                <w:rFonts w:ascii="Menlo" w:eastAsia="Times New Roman" w:hAnsi="Menlo" w:cs="Menlo"/>
+                <w:color w:val="569CD6"/>
+                <w:sz w:val="18"/>
+                <w:szCs w:val="18"/>
+                <w:lang w:eastAsia="en-GB"/>
+              </w:rPr>
+              <w:t>script</w:t>
+            </w:r>
+            <w:r>
+              <w:rPr>
+                <w:rFonts w:ascii="Menlo" w:eastAsia="Times New Roman" w:hAnsi="Menlo" w:cs="Menlo"/>
+                <w:color w:val="D4D4D4"/>
+                <w:sz w:val="18"/>
+                <w:szCs w:val="18"/>
+                <w:lang w:eastAsia="en-GB"/>
+              </w:rPr>
+              <w:t>:</w:t>
+            </w:r>
+          </w:p>
+          <w:p>
+            <w:pPr>
+              <w:pStyle w:val="ListParagraph"/>
+              <w:numPr>
+                <w:ilvl w:val="0"/>
+                <w:numId w:val="4"/>
+              </w:numPr>
+              <w:shd w:val="clear" w:color="auto" w:fill="1E1E1E"/>
+              <w:spacing w:line="270" w:lineRule="atLeast"/>
+              <w:rPr>
+                <w:rFonts w:ascii="Menlo" w:eastAsia="Times New Roman" w:hAnsi="Menlo" w:cs="Menlo"/>
+                <w:color w:val="D4D4D4"/>
+                <w:sz w:val="18"/>
+                <w:szCs w:val="18"/>
+                <w:lang w:eastAsia="en-GB"/>
+              </w:rPr>
+            </w:pPr>
+            <w:r>
+              <w:rPr>
+                <w:rFonts w:ascii="Menlo" w:eastAsia="Times New Roman" w:hAnsi="Menlo" w:cs="Menlo"/>
+                <w:color w:val="D4D4D4"/>
+                <w:sz w:val="18"/>
+                <w:szCs w:val="18"/>
+                <w:lang w:eastAsia="en-GB"/>
+              </w:rPr>
+              <w:t xml:space="preserve">- </w:t>
+            </w:r>
+            <w:r>
+              <w:rPr>
+                <w:rFonts w:ascii="Menlo" w:eastAsia="Times New Roman" w:hAnsi="Menlo" w:cs="Menlo"/>
+                <w:color w:val="CE9178"/>
+                <w:sz w:val="18"/>
+                <w:szCs w:val="18"/>
+                <w:lang w:eastAsia="en-GB"/>
+              </w:rPr>
+              <w:t>/opt/chefdk/bin/chef --version</w:t>
+            </w:r>
+          </w:p>
+          <w:p>
+            <w:pPr>
+              <w:pStyle w:val="ListParagraph"/>
+              <w:numPr>
+                <w:ilvl w:val="0"/>
+                <w:numId w:val="4"/>
+              </w:numPr>
+              <w:shd w:val="clear" w:color="auto" w:fill="1E1E1E"/>
+              <w:spacing w:line="270" w:lineRule="atLeast"/>
+              <w:rPr>
+                <w:rFonts w:ascii="Menlo" w:eastAsia="Times New Roman" w:hAnsi="Menlo" w:cs="Menlo"/>
+                <w:color w:val="D4D4D4"/>
+                <w:sz w:val="18"/>
+                <w:szCs w:val="18"/>
+                <w:lang w:eastAsia="en-GB"/>
+              </w:rPr>
+            </w:pPr>
+            <w:r>
+              <w:rPr>
+                <w:rFonts w:ascii="Menlo" w:eastAsia="Times New Roman" w:hAnsi="Menlo" w:cs="Menlo"/>
+                <w:color w:val="D4D4D4"/>
+                <w:sz w:val="18"/>
+                <w:szCs w:val="18"/>
+                <w:lang w:eastAsia="en-GB"/>
+              </w:rPr>
+              <w:t xml:space="preserve">- </w:t>
+            </w:r>
+            <w:r>
+              <w:rPr>
+                <w:rFonts w:ascii="Menlo" w:eastAsia="Times New Roman" w:hAnsi="Menlo" w:cs="Menlo"/>
+                <w:color w:val="CE9178"/>
+                <w:sz w:val="18"/>
+                <w:szCs w:val="18"/>
+                <w:lang w:eastAsia="en-GB"/>
+              </w:rPr>
+              <w:t>/opt/chefdk/bin/foodcritic .</w:t>
+            </w:r>
+          </w:p>
+          <w:p>
+            <w:pPr>
+              <w:pStyle w:val="ListParagraph"/>
+              <w:numPr>
+                <w:ilvl w:val="0"/>
+                <w:numId w:val="4"/>
+              </w:numPr>
+              <w:shd w:val="clear" w:color="auto" w:fill="1E1E1E"/>
+              <w:spacing w:line="270" w:lineRule="atLeast"/>
+              <w:rPr>
+                <w:rFonts w:ascii="Menlo" w:eastAsia="Times New Roman" w:hAnsi="Menlo" w:cs="Menlo"/>
+                <w:color w:val="D4D4D4"/>
+                <w:sz w:val="18"/>
+                <w:szCs w:val="18"/>
+                <w:lang w:eastAsia="en-GB"/>
+              </w:rPr>
+            </w:pPr>
+            <w:r>
+              <w:rPr>
+                <w:rFonts w:ascii="Menlo" w:eastAsia="Times New Roman" w:hAnsi="Menlo" w:cs="Menlo"/>
+                <w:color w:val="D4D4D4"/>
+                <w:sz w:val="18"/>
+                <w:szCs w:val="18"/>
+                <w:lang w:eastAsia="en-GB"/>
+              </w:rPr>
+              <w:t xml:space="preserve">- </w:t>
+            </w:r>
+            <w:r>
+              <w:rPr>
+                <w:rFonts w:ascii="Menlo" w:eastAsia="Times New Roman" w:hAnsi="Menlo" w:cs="Menlo"/>
+                <w:color w:val="CE9178"/>
+                <w:sz w:val="18"/>
+                <w:szCs w:val="18"/>
+                <w:lang w:eastAsia="en-GB"/>
+              </w:rPr>
+              <w:t>/opt/chefdk/bin/kitchen create</w:t>
+            </w:r>
+          </w:p>
+          <w:p>
+            <w:pPr>
+              <w:pStyle w:val="ListParagraph"/>
+              <w:numPr>
+                <w:ilvl w:val="0"/>
+                <w:numId w:val="4"/>
+              </w:numPr>
+              <w:shd w:val="clear" w:color="auto" w:fill="1E1E1E"/>
+              <w:spacing w:line="270" w:lineRule="atLeast"/>
+              <w:rPr>
+                <w:rFonts w:ascii="Menlo" w:eastAsia="Times New Roman" w:hAnsi="Menlo" w:cs="Menlo"/>
+                <w:color w:val="D4D4D4"/>
+                <w:sz w:val="18"/>
+                <w:szCs w:val="18"/>
+                <w:lang w:eastAsia="en-GB"/>
+              </w:rPr>
+            </w:pPr>
+            <w:r>
+              <w:rPr>
+                <w:rFonts w:ascii="Menlo" w:eastAsia="Times New Roman" w:hAnsi="Menlo" w:cs="Menlo"/>
+                <w:color w:val="D4D4D4"/>
+                <w:sz w:val="18"/>
+                <w:szCs w:val="18"/>
+                <w:lang w:eastAsia="en-GB"/>
+              </w:rPr>
+              <w:t xml:space="preserve">- </w:t>
+            </w:r>
+            <w:r>
+              <w:rPr>
+                <w:rFonts w:ascii="Menlo" w:eastAsia="Times New Roman" w:hAnsi="Menlo" w:cs="Menlo"/>
+                <w:color w:val="CE9178"/>
+                <w:sz w:val="18"/>
+                <w:szCs w:val="18"/>
+                <w:lang w:eastAsia="en-GB"/>
+              </w:rPr>
+              <w:t>/opt/chefdk/bin/kitchen converge</w:t>
+            </w:r>
+          </w:p>
+          <w:p>
+            <w:pPr>
+              <w:pStyle w:val="ListParagraph"/>
+              <w:numPr>
+                <w:ilvl w:val="0"/>
+                <w:numId w:val="4"/>
+              </w:numPr>
+              <w:shd w:val="clear" w:color="auto" w:fill="1E1E1E"/>
+              <w:spacing w:line="270" w:lineRule="atLeast"/>
+              <w:rPr>
+                <w:rFonts w:ascii="Menlo" w:eastAsia="Times New Roman" w:hAnsi="Menlo" w:cs="Menlo"/>
+                <w:color w:val="D4D4D4"/>
+                <w:sz w:val="18"/>
+                <w:szCs w:val="18"/>
+                <w:lang w:eastAsia="en-GB"/>
+              </w:rPr>
+            </w:pPr>
+            <w:r>
+              <w:rPr>
+                <w:rFonts w:ascii="Menlo" w:eastAsia="Times New Roman" w:hAnsi="Menlo" w:cs="Menlo"/>
+                <w:color w:val="D4D4D4"/>
+                <w:sz w:val="18"/>
+                <w:szCs w:val="18"/>
+                <w:lang w:eastAsia="en-GB"/>
+              </w:rPr>
+              <w:t xml:space="preserve">- </w:t>
+            </w:r>
+            <w:r>
+              <w:rPr>
+                <w:rFonts w:ascii="Menlo" w:eastAsia="Times New Roman" w:hAnsi="Menlo" w:cs="Menlo"/>
+                <w:color w:val="CE9178"/>
+                <w:sz w:val="18"/>
+                <w:szCs w:val="18"/>
+                <w:lang w:eastAsia="en-GB"/>
+              </w:rPr>
+              <w:t>/opt/chefdk/bin/kitchen destroy</w:t>
+            </w:r>
+          </w:p>
+          <w:p>
+            <w:pPr>
+              <w:pStyle w:val="ListParagraph"/>
+              <w:numPr>
+                <w:ilvl w:val="0"/>
+                <w:numId w:val="4"/>
+              </w:numPr>
+              <w:shd w:val="clear" w:color="auto" w:fill="1E1E1E"/>
+              <w:spacing w:line="270" w:lineRule="atLeast"/>
+              <w:rPr>
+                <w:rFonts w:ascii="Menlo" w:eastAsia="Times New Roman" w:hAnsi="Menlo" w:cs="Menlo"/>
+                <w:color w:val="D4D4D4"/>
+                <w:sz w:val="18"/>
+                <w:szCs w:val="18"/>
+                <w:lang w:eastAsia="en-GB"/>
+              </w:rPr>
+            </w:pPr>
+          </w:p>
+          <w:p>
+            <w:pPr>
+              <w:pStyle w:val="ListParagraph"/>
+              <w:numPr>
+                <w:ilvl w:val="0"/>
+                <w:numId w:val="4"/>
+              </w:numPr>
+            </w:pPr>
+          </w:p>
+        </w:tc>
+      </w:tr>
+    </w:tbl>
+    <w:p>
+      <w:pPr>
+        <w:pStyle w:val="ListParagraph"/>
+      </w:pPr>
+    </w:p>
+    <w:p/>
+    <w:p>
+      <w:r>
+        <w:t>This is very initial code and enable webhook to automate the build.</w:t>
+      </w:r>
+    </w:p>
+    <w:p>
+      <w:r>
+        <w:t xml:space="preserve">The code check-in into master branch now we can alter and add </w:t>
+      </w:r>
+      <w:r>
+        <w:t>our chef cookbook recipe for further testing.</w:t>
+      </w:r>
+    </w:p>
+    <w:p/>
+    <w:p>
+      <w:r>
+        <w:t>Create new git branch feature/testapp2-1</w:t>
+      </w:r>
+    </w:p>
+    <w:p/>
+    <w:p>
+      <w:r>
+        <w:t>And follow the code below.</w:t>
+      </w:r>
+    </w:p>
+    <w:p/>
+    <w:p>
+      <w:bookmarkStart w:id="0" w:name="_GoBack"/>
+      <w:bookmarkEnd w:id="0"/>
+    </w:p>
+    <w:p/>
+    <w:p/>
+    <w:p/>
     <w:p/>
     <w:p/>
     <w:p/>
@@ -604,8 +2893,284 @@
       </w:pPr>
     </w:lvl>
   </w:abstractNum>
+  <w:abstractNum w:abstractNumId="1">
+    <w:nsid w:val="098910D9"/>
+    <w:multiLevelType w:val="hybridMultilevel"/>
+    <w:tmpl w:val="7BB8BAE8"/>
+    <w:lvl w:ilvl="0" w:tplc="0809000F">
+      <w:start w:val="1"/>
+      <w:numFmt w:val="decimal"/>
+      <w:lvlText w:val="%1."/>
+      <w:lvlJc w:val="left"/>
+      <w:pPr>
+        <w:ind w:left="720" w:hanging="360"/>
+      </w:pPr>
+      <w:rPr>
+        <w:rFonts w:hint="default"/>
+      </w:rPr>
+    </w:lvl>
+    <w:lvl w:ilvl="1" w:tplc="08090019" w:tentative="1">
+      <w:start w:val="1"/>
+      <w:numFmt w:val="lowerLetter"/>
+      <w:lvlText w:val="%2."/>
+      <w:lvlJc w:val="left"/>
+      <w:pPr>
+        <w:ind w:left="1440" w:hanging="360"/>
+      </w:pPr>
+    </w:lvl>
+    <w:lvl w:ilvl="2" w:tplc="0809001B" w:tentative="1">
+      <w:start w:val="1"/>
+      <w:numFmt w:val="lowerRoman"/>
+      <w:lvlText w:val="%3."/>
+      <w:lvlJc w:val="right"/>
+      <w:pPr>
+        <w:ind w:left="2160" w:hanging="180"/>
+      </w:pPr>
+    </w:lvl>
+    <w:lvl w:ilvl="3" w:tplc="0809000F" w:tentative="1">
+      <w:start w:val="1"/>
+      <w:numFmt w:val="decimal"/>
+      <w:lvlText w:val="%4."/>
+      <w:lvlJc w:val="left"/>
+      <w:pPr>
+        <w:ind w:left="2880" w:hanging="360"/>
+      </w:pPr>
+    </w:lvl>
+    <w:lvl w:ilvl="4" w:tplc="08090019" w:tentative="1">
+      <w:start w:val="1"/>
+      <w:numFmt w:val="lowerLetter"/>
+      <w:lvlText w:val="%5."/>
+      <w:lvlJc w:val="left"/>
+      <w:pPr>
+        <w:ind w:left="3600" w:hanging="360"/>
+      </w:pPr>
+    </w:lvl>
+    <w:lvl w:ilvl="5" w:tplc="0809001B" w:tentative="1">
+      <w:start w:val="1"/>
+      <w:numFmt w:val="lowerRoman"/>
+      <w:lvlText w:val="%6."/>
+      <w:lvlJc w:val="right"/>
+      <w:pPr>
+        <w:ind w:left="4320" w:hanging="180"/>
+      </w:pPr>
+    </w:lvl>
+    <w:lvl w:ilvl="6" w:tplc="0809000F" w:tentative="1">
+      <w:start w:val="1"/>
+      <w:numFmt w:val="decimal"/>
+      <w:lvlText w:val="%7."/>
+      <w:lvlJc w:val="left"/>
+      <w:pPr>
+        <w:ind w:left="5040" w:hanging="360"/>
+      </w:pPr>
+    </w:lvl>
+    <w:lvl w:ilvl="7" w:tplc="08090019" w:tentative="1">
+      <w:start w:val="1"/>
+      <w:numFmt w:val="lowerLetter"/>
+      <w:lvlText w:val="%8."/>
+      <w:lvlJc w:val="left"/>
+      <w:pPr>
+        <w:ind w:left="5760" w:hanging="360"/>
+      </w:pPr>
+    </w:lvl>
+    <w:lvl w:ilvl="8" w:tplc="0809001B" w:tentative="1">
+      <w:start w:val="1"/>
+      <w:numFmt w:val="lowerRoman"/>
+      <w:lvlText w:val="%9."/>
+      <w:lvlJc w:val="right"/>
+      <w:pPr>
+        <w:ind w:left="6480" w:hanging="180"/>
+      </w:pPr>
+    </w:lvl>
+  </w:abstractNum>
+  <w:abstractNum w:abstractNumId="2">
+    <w:nsid w:val="23064A5F"/>
+    <w:multiLevelType w:val="hybridMultilevel"/>
+    <w:tmpl w:val="31A8693C"/>
+    <w:lvl w:ilvl="0" w:tplc="0809000F">
+      <w:start w:val="1"/>
+      <w:numFmt w:val="decimal"/>
+      <w:lvlText w:val="%1."/>
+      <w:lvlJc w:val="left"/>
+      <w:pPr>
+        <w:ind w:left="720" w:hanging="360"/>
+      </w:pPr>
+      <w:rPr>
+        <w:rFonts w:hint="default"/>
+      </w:rPr>
+    </w:lvl>
+    <w:lvl w:ilvl="1" w:tplc="08090019" w:tentative="1">
+      <w:start w:val="1"/>
+      <w:numFmt w:val="lowerLetter"/>
+      <w:lvlText w:val="%2."/>
+      <w:lvlJc w:val="left"/>
+      <w:pPr>
+        <w:ind w:left="1440" w:hanging="360"/>
+      </w:pPr>
+    </w:lvl>
+    <w:lvl w:ilvl="2" w:tplc="0809001B" w:tentative="1">
+      <w:start w:val="1"/>
+      <w:numFmt w:val="lowerRoman"/>
+      <w:lvlText w:val="%3."/>
+      <w:lvlJc w:val="right"/>
+      <w:pPr>
+        <w:ind w:left="2160" w:hanging="180"/>
+      </w:pPr>
+    </w:lvl>
+    <w:lvl w:ilvl="3" w:tplc="0809000F" w:tentative="1">
+      <w:start w:val="1"/>
+      <w:numFmt w:val="decimal"/>
+      <w:lvlText w:val="%4."/>
+      <w:lvlJc w:val="left"/>
+      <w:pPr>
+        <w:ind w:left="2880" w:hanging="360"/>
+      </w:pPr>
+    </w:lvl>
+    <w:lvl w:ilvl="4" w:tplc="08090019" w:tentative="1">
+      <w:start w:val="1"/>
+      <w:numFmt w:val="lowerLetter"/>
+      <w:lvlText w:val="%5."/>
+      <w:lvlJc w:val="left"/>
+      <w:pPr>
+        <w:ind w:left="3600" w:hanging="360"/>
+      </w:pPr>
+    </w:lvl>
+    <w:lvl w:ilvl="5" w:tplc="0809001B" w:tentative="1">
+      <w:start w:val="1"/>
+      <w:numFmt w:val="lowerRoman"/>
+      <w:lvlText w:val="%6."/>
+      <w:lvlJc w:val="right"/>
+      <w:pPr>
+        <w:ind w:left="4320" w:hanging="180"/>
+      </w:pPr>
+    </w:lvl>
+    <w:lvl w:ilvl="6" w:tplc="0809000F" w:tentative="1">
+      <w:start w:val="1"/>
+      <w:numFmt w:val="decimal"/>
+      <w:lvlText w:val="%7."/>
+      <w:lvlJc w:val="left"/>
+      <w:pPr>
+        <w:ind w:left="5040" w:hanging="360"/>
+      </w:pPr>
+    </w:lvl>
+    <w:lvl w:ilvl="7" w:tplc="08090019" w:tentative="1">
+      <w:start w:val="1"/>
+      <w:numFmt w:val="lowerLetter"/>
+      <w:lvlText w:val="%8."/>
+      <w:lvlJc w:val="left"/>
+      <w:pPr>
+        <w:ind w:left="5760" w:hanging="360"/>
+      </w:pPr>
+    </w:lvl>
+    <w:lvl w:ilvl="8" w:tplc="0809001B" w:tentative="1">
+      <w:start w:val="1"/>
+      <w:numFmt w:val="lowerRoman"/>
+      <w:lvlText w:val="%9."/>
+      <w:lvlJc w:val="right"/>
+      <w:pPr>
+        <w:ind w:left="6480" w:hanging="180"/>
+      </w:pPr>
+    </w:lvl>
+  </w:abstractNum>
+  <w:abstractNum w:abstractNumId="3">
+    <w:nsid w:val="6F845F14"/>
+    <w:multiLevelType w:val="hybridMultilevel"/>
+    <w:tmpl w:val="E7C4E4C2"/>
+    <w:lvl w:ilvl="0" w:tplc="0809000F">
+      <w:start w:val="1"/>
+      <w:numFmt w:val="decimal"/>
+      <w:lvlText w:val="%1."/>
+      <w:lvlJc w:val="left"/>
+      <w:pPr>
+        <w:ind w:left="720" w:hanging="360"/>
+      </w:pPr>
+      <w:rPr>
+        <w:rFonts w:hint="default"/>
+      </w:rPr>
+    </w:lvl>
+    <w:lvl w:ilvl="1" w:tplc="08090019" w:tentative="1">
+      <w:start w:val="1"/>
+      <w:numFmt w:val="lowerLetter"/>
+      <w:lvlText w:val="%2."/>
+      <w:lvlJc w:val="left"/>
+      <w:pPr>
+        <w:ind w:left="1440" w:hanging="360"/>
+      </w:pPr>
+    </w:lvl>
+    <w:lvl w:ilvl="2" w:tplc="0809001B" w:tentative="1">
+      <w:start w:val="1"/>
+      <w:numFmt w:val="lowerRoman"/>
+      <w:lvlText w:val="%3."/>
+      <w:lvlJc w:val="right"/>
+      <w:pPr>
+        <w:ind w:left="2160" w:hanging="180"/>
+      </w:pPr>
+    </w:lvl>
+    <w:lvl w:ilvl="3" w:tplc="0809000F" w:tentative="1">
+      <w:start w:val="1"/>
+      <w:numFmt w:val="decimal"/>
+      <w:lvlText w:val="%4."/>
+      <w:lvlJc w:val="left"/>
+      <w:pPr>
+        <w:ind w:left="2880" w:hanging="360"/>
+      </w:pPr>
+    </w:lvl>
+    <w:lvl w:ilvl="4" w:tplc="08090019" w:tentative="1">
+      <w:start w:val="1"/>
+      <w:numFmt w:val="lowerLetter"/>
+      <w:lvlText w:val="%5."/>
+      <w:lvlJc w:val="left"/>
+      <w:pPr>
+        <w:ind w:left="3600" w:hanging="360"/>
+      </w:pPr>
+    </w:lvl>
+    <w:lvl w:ilvl="5" w:tplc="0809001B" w:tentative="1">
+      <w:start w:val="1"/>
+      <w:numFmt w:val="lowerRoman"/>
+      <w:lvlText w:val="%6."/>
+      <w:lvlJc w:val="right"/>
+      <w:pPr>
+        <w:ind w:left="4320" w:hanging="180"/>
+      </w:pPr>
+    </w:lvl>
+    <w:lvl w:ilvl="6" w:tplc="0809000F" w:tentative="1">
+      <w:start w:val="1"/>
+      <w:numFmt w:val="decimal"/>
+      <w:lvlText w:val="%7."/>
+      <w:lvlJc w:val="left"/>
+      <w:pPr>
+        <w:ind w:left="5040" w:hanging="360"/>
+      </w:pPr>
+    </w:lvl>
+    <w:lvl w:ilvl="7" w:tplc="08090019" w:tentative="1">
+      <w:start w:val="1"/>
+      <w:numFmt w:val="lowerLetter"/>
+      <w:lvlText w:val="%8."/>
+      <w:lvlJc w:val="left"/>
+      <w:pPr>
+        <w:ind w:left="5760" w:hanging="360"/>
+      </w:pPr>
+    </w:lvl>
+    <w:lvl w:ilvl="8" w:tplc="0809001B" w:tentative="1">
+      <w:start w:val="1"/>
+      <w:numFmt w:val="lowerRoman"/>
+      <w:lvlText w:val="%9."/>
+      <w:lvlJc w:val="right"/>
+      <w:pPr>
+        <w:ind w:left="6480" w:hanging="180"/>
+      </w:pPr>
+    </w:lvl>
+  </w:abstractNum>
   <w:num w:numId="1">
     <w:abstractNumId w:val="0"/>
+  </w:num>
+  <w:num w:numId="2">
+    <w:abstractNumId w:val="3"/>
+  </w:num>
+  <w:num w:numId="3">
+    <w:abstractNumId w:val="1"/>
+  </w:num>
+  <w:num w:numId="4">
+    <w:abstractNumId w:val="2"/>
   </w:num>
 </w:numbering>
 </file>
@@ -1077,6 +3642,29 @@
       <w:color w:val="34BC26"/>
     </w:rPr>
   </w:style>
+  <w:style w:type="table" w:styleId="TableGrid">
+    <w:name w:val="Table Grid"/>
+    <w:basedOn w:val="TableNormal"/>
+    <w:uiPriority w:val="39"/>
+    <w:rsid w:val="00F0350A"/>
+    <w:tblPr>
+      <w:tblInd w:w="0" w:type="dxa"/>
+      <w:tblBorders>
+        <w:top w:val="single" w:sz="4" w:space="0" w:color="auto"/>
+        <w:left w:val="single" w:sz="4" w:space="0" w:color="auto"/>
+        <w:bottom w:val="single" w:sz="4" w:space="0" w:color="auto"/>
+        <w:right w:val="single" w:sz="4" w:space="0" w:color="auto"/>
+        <w:insideH w:val="single" w:sz="4" w:space="0" w:color="auto"/>
+        <w:insideV w:val="single" w:sz="4" w:space="0" w:color="auto"/>
+      </w:tblBorders>
+      <w:tblCellMar>
+        <w:top w:w="0" w:type="dxa"/>
+        <w:left w:w="108" w:type="dxa"/>
+        <w:bottom w:w="0" w:type="dxa"/>
+        <w:right w:w="108" w:type="dxa"/>
+      </w:tblCellMar>
+    </w:tblPr>
+  </w:style>
 </w:styles>
 </file>
 

</xml_diff>